<commit_message>
Design described in journal
</commit_message>
<xml_diff>
--- a/Rapport-handin-2.docx
+++ b/Rapport-handin-2.docx
@@ -110,16 +110,11 @@
           </w:tcPr>
           <w:p>
             <w:r>
-              <w:t xml:space="preserve">Arni </w:t>
-            </w:r>
-            <w:proofErr w:type="spellStart"/>
-            <w:r>
-              <w:t>Medi</w:t>
+              <w:t>Arni Medi</w:t>
             </w:r>
             <w:r>
               <w:t>c</w:t>
             </w:r>
-            <w:proofErr w:type="spellEnd"/>
           </w:p>
         </w:tc>
         <w:tc>
@@ -173,37 +168,69 @@
       </w:pPr>
     </w:p>
     <w:p>
-      <w:r>
+      <w:pPr>
+        <w:rPr>
+          <w:b/>
+        </w:rPr>
+      </w:pPr>
+      <w:r>
+        <w:rPr>
+          <w:b/>
+        </w:rPr>
         <w:t xml:space="preserve">URL til Jenkins </w:t>
       </w:r>
       <w:proofErr w:type="spellStart"/>
       <w:r>
+        <w:rPr>
+          <w:b/>
+        </w:rPr>
         <w:t>build</w:t>
       </w:r>
       <w:proofErr w:type="spellEnd"/>
       <w:r>
+        <w:rPr>
+          <w:b/>
+        </w:rPr>
         <w:t xml:space="preserve"> job: </w:t>
       </w:r>
       <w:r>
+        <w:rPr>
+          <w:b/>
+        </w:rPr>
         <w:t>http://ci3.ase.au.dk:8080/job/SWT2_AAA/</w:t>
       </w:r>
     </w:p>
     <w:p>
-      <w:r>
+      <w:pPr>
+        <w:rPr>
+          <w:rStyle w:val="Hyperlink"/>
+        </w:rPr>
+      </w:pPr>
+      <w:r>
+        <w:rPr>
+          <w:b/>
+        </w:rPr>
         <w:t xml:space="preserve">URL til GitHub </w:t>
       </w:r>
       <w:proofErr w:type="spellStart"/>
       <w:r>
+        <w:rPr>
+          <w:b/>
+        </w:rPr>
         <w:t>repository</w:t>
       </w:r>
       <w:proofErr w:type="spellEnd"/>
       <w:r>
+        <w:rPr>
+          <w:b/>
+        </w:rPr>
         <w:t xml:space="preserve">: </w:t>
       </w:r>
       <w:hyperlink r:id="rId7" w:history="1">
         <w:r>
           <w:rPr>
             <w:rStyle w:val="Hyperlink"/>
+            <w:b/>
           </w:rPr>
           <w:t>https://github.com/andersfibiger/SWT2</w:t>
         </w:r>
@@ -218,51 +245,641 @@
       </w:r>
     </w:p>
     <w:p>
+      <w:r>
+        <w:t>Der er p</w:t>
+      </w:r>
+      <w:r>
+        <w:t xml:space="preserve">å baggrund af systembeskrivelsen </w:t>
+      </w:r>
+      <w:r>
+        <w:t xml:space="preserve">er der </w:t>
+      </w:r>
+      <w:r>
+        <w:t xml:space="preserve">udarbejdet et design af </w:t>
+      </w:r>
+      <w:proofErr w:type="spellStart"/>
+      <w:r>
+        <w:t>AirTrafficController</w:t>
+      </w:r>
+      <w:proofErr w:type="spellEnd"/>
+      <w:r>
+        <w:t xml:space="preserve">. </w:t>
+      </w:r>
+    </w:p>
+    <w:p>
       <w:pPr>
+        <w:keepNext/>
+      </w:pPr>
+      <w:r>
+        <w:rPr>
+          <w:noProof/>
+        </w:rPr>
+        <w:drawing>
+          <wp:inline distT="0" distB="0" distL="0" distR="0" wp14:anchorId="002A7BAD" wp14:editId="1D18E52D">
+            <wp:extent cx="6120130" cy="4544060"/>
+            <wp:effectExtent l="0" t="0" r="0" b="8890"/>
+            <wp:docPr id="1" name="Billede 1"/>
+            <wp:cNvGraphicFramePr>
+              <a:graphicFrameLocks xmlns:a="http://schemas.openxmlformats.org/drawingml/2006/main" noChangeAspect="1"/>
+            </wp:cNvGraphicFramePr>
+            <a:graphic xmlns:a="http://schemas.openxmlformats.org/drawingml/2006/main">
+              <a:graphicData uri="http://schemas.openxmlformats.org/drawingml/2006/picture">
+                <pic:pic xmlns:pic="http://schemas.openxmlformats.org/drawingml/2006/picture">
+                  <pic:nvPicPr>
+                    <pic:cNvPr id="1" name=""/>
+                    <pic:cNvPicPr/>
+                  </pic:nvPicPr>
+                  <pic:blipFill>
+                    <a:blip r:embed="rId8"/>
+                    <a:stretch>
+                      <a:fillRect/>
+                    </a:stretch>
+                  </pic:blipFill>
+                  <pic:spPr>
+                    <a:xfrm>
+                      <a:off x="0" y="0"/>
+                      <a:ext cx="6120130" cy="4544060"/>
+                    </a:xfrm>
+                    <a:prstGeom prst="rect">
+                      <a:avLst/>
+                    </a:prstGeom>
+                  </pic:spPr>
+                </pic:pic>
+              </a:graphicData>
+            </a:graphic>
+          </wp:inline>
+        </w:drawing>
+      </w:r>
+    </w:p>
+    <w:p>
+      <w:pPr>
+        <w:pStyle w:val="Billedtekst"/>
+      </w:pPr>
+      <w:r>
+        <w:t xml:space="preserve">Figur </w:t>
+      </w:r>
+      <w:fldSimple w:instr=" SEQ Figur \* ARABIC ">
+        <w:r>
+          <w:rPr>
+            <w:noProof/>
+          </w:rPr>
+          <w:t>1</w:t>
+        </w:r>
+      </w:fldSimple>
+      <w:r>
+        <w:t xml:space="preserve"> - Klassediagram for </w:t>
+      </w:r>
+      <w:proofErr w:type="spellStart"/>
+      <w:r>
+        <w:t>AirTrafficController</w:t>
+      </w:r>
+      <w:proofErr w:type="spellEnd"/>
+    </w:p>
+    <w:p>
+      <w:r>
+        <w:lastRenderedPageBreak/>
+        <w:t xml:space="preserve">På overstående figur 1 kan klassediagrammet for </w:t>
+      </w:r>
+      <w:proofErr w:type="spellStart"/>
+      <w:r>
+        <w:t>AirTrafficController</w:t>
+      </w:r>
+      <w:proofErr w:type="spellEnd"/>
+      <w:r>
+        <w:t xml:space="preserve"> ses. </w:t>
+      </w:r>
+      <w:r>
+        <w:t xml:space="preserve">Klassen </w:t>
+      </w:r>
+      <w:proofErr w:type="spellStart"/>
+      <w:r>
+        <w:t>TrafficController</w:t>
+      </w:r>
+      <w:proofErr w:type="spellEnd"/>
+      <w:r>
+        <w:t xml:space="preserve"> bruges til at knytte underklasserne sammen på en struktureret måde</w:t>
+      </w:r>
+      <w:r>
+        <w:t xml:space="preserve">, samt at benytte klassen til at </w:t>
+      </w:r>
+      <w:proofErr w:type="spellStart"/>
+      <w:r>
+        <w:t>subscribe</w:t>
+      </w:r>
+      <w:proofErr w:type="spellEnd"/>
+      <w:r>
+        <w:t xml:space="preserve"> på </w:t>
+      </w:r>
+      <w:r>
+        <w:t xml:space="preserve">eventet fra </w:t>
+      </w:r>
+      <w:proofErr w:type="spellStart"/>
+      <w:r>
+        <w:t>TransponderReviever</w:t>
+      </w:r>
+      <w:proofErr w:type="spellEnd"/>
+      <w:r>
+        <w:t xml:space="preserve">. </w:t>
+      </w:r>
+      <w:proofErr w:type="spellStart"/>
+      <w:r>
+        <w:t>TrafficController</w:t>
+      </w:r>
+      <w:proofErr w:type="spellEnd"/>
+      <w:r>
+        <w:t xml:space="preserve"> består af en række interfaces, herunder </w:t>
+      </w:r>
+      <w:proofErr w:type="spellStart"/>
+      <w:r>
+        <w:t>IDecoder</w:t>
+      </w:r>
+      <w:proofErr w:type="spellEnd"/>
+      <w:r>
+        <w:t xml:space="preserve">, </w:t>
+      </w:r>
+      <w:proofErr w:type="spellStart"/>
+      <w:r>
+        <w:t>ILogger</w:t>
+      </w:r>
+      <w:proofErr w:type="spellEnd"/>
+      <w:r>
+        <w:t xml:space="preserve">, </w:t>
+      </w:r>
+      <w:proofErr w:type="spellStart"/>
+      <w:r>
+        <w:t>ITrack</w:t>
+      </w:r>
+      <w:proofErr w:type="spellEnd"/>
+      <w:r>
+        <w:t xml:space="preserve">, </w:t>
+      </w:r>
+      <w:r>
+        <w:t xml:space="preserve">samt </w:t>
+      </w:r>
+      <w:proofErr w:type="spellStart"/>
+      <w:r>
+        <w:t>ITransponderReciever</w:t>
+      </w:r>
+      <w:proofErr w:type="spellEnd"/>
+      <w:r>
+        <w:t xml:space="preserve">. </w:t>
+      </w:r>
+      <w:proofErr w:type="spellStart"/>
+      <w:r>
+        <w:t>ITrack</w:t>
+      </w:r>
+      <w:proofErr w:type="spellEnd"/>
+      <w:r>
+        <w:t xml:space="preserve"> består yderligere af </w:t>
+      </w:r>
+      <w:proofErr w:type="spellStart"/>
+      <w:r>
+        <w:t>ISepa</w:t>
+      </w:r>
+      <w:r>
+        <w:t>rationHandler</w:t>
+      </w:r>
+      <w:proofErr w:type="spellEnd"/>
+      <w:r>
+        <w:t xml:space="preserve"> interfacet. </w:t>
+      </w:r>
+    </w:p>
+    <w:p>
+      <w:r>
+        <w:t xml:space="preserve">At der gøres brug af interfaces, gør </w:t>
+      </w:r>
+      <w:r>
+        <w:t>først og fremmest a</w:t>
+      </w:r>
+      <w:r>
+        <w:t xml:space="preserve">t koblingen er mindre mellem baseklassen og den konkrete klasse. </w:t>
+      </w:r>
+      <w:r>
+        <w:t xml:space="preserve">Derudover er det er smart at benytte i forbindelse med </w:t>
+      </w:r>
+      <w:proofErr w:type="spellStart"/>
+      <w:r>
+        <w:t>unit.test</w:t>
+      </w:r>
+      <w:proofErr w:type="spellEnd"/>
+      <w:r>
+        <w:t xml:space="preserve">, idet vi kan implementere en </w:t>
+      </w:r>
+      <w:proofErr w:type="spellStart"/>
+      <w:r>
+        <w:t>fake</w:t>
+      </w:r>
+      <w:proofErr w:type="spellEnd"/>
+      <w:r>
+        <w:t xml:space="preserve"> i stedet for at ændre den reelle klasse. </w:t>
+      </w:r>
+      <w:r>
+        <w:t xml:space="preserve">Da vi netop gør brug af </w:t>
+      </w:r>
+      <w:proofErr w:type="gramStart"/>
+      <w:r>
+        <w:t>interfaces</w:t>
+      </w:r>
+      <w:proofErr w:type="gramEnd"/>
+      <w:r>
+        <w:t xml:space="preserve"> er baseklassen ligeglad med </w:t>
+      </w:r>
+      <w:r>
+        <w:t xml:space="preserve">de konkrete klasser. </w:t>
+      </w:r>
+      <w:r>
+        <w:t xml:space="preserve">Dette betyder at der simpelt kan gøres brug af </w:t>
+      </w:r>
+      <w:proofErr w:type="spellStart"/>
+      <w:r>
+        <w:t>dependency</w:t>
+      </w:r>
+      <w:proofErr w:type="spellEnd"/>
+      <w:r>
+        <w:t xml:space="preserve"> </w:t>
+      </w:r>
+      <w:proofErr w:type="spellStart"/>
+      <w:r>
+        <w:t>injection</w:t>
+      </w:r>
+      <w:proofErr w:type="spellEnd"/>
+      <w:r>
+        <w:t xml:space="preserve">, ved at </w:t>
+      </w:r>
+      <w:r>
+        <w:t xml:space="preserve">konstruere baseklassen </w:t>
+      </w:r>
+      <w:r>
+        <w:t xml:space="preserve">med de </w:t>
+      </w:r>
+      <w:proofErr w:type="spellStart"/>
+      <w:r>
+        <w:t>fake</w:t>
+      </w:r>
+      <w:proofErr w:type="spellEnd"/>
+      <w:r>
+        <w:t xml:space="preserve"> afhængigheder. </w:t>
+      </w:r>
+    </w:p>
+    <w:p>
+      <w:r>
+        <w:t xml:space="preserve">I forhold til </w:t>
+      </w:r>
+      <w:proofErr w:type="spellStart"/>
+      <w:r>
+        <w:t>AirTrafficController</w:t>
+      </w:r>
+      <w:proofErr w:type="spellEnd"/>
+      <w:r>
+        <w:t xml:space="preserve">-systemet er der valgt at lægges vægt </w:t>
+      </w:r>
+      <w:proofErr w:type="spellStart"/>
+      <w:r>
+        <w:t>ITransponderReciever</w:t>
+      </w:r>
+      <w:proofErr w:type="spellEnd"/>
+      <w:r>
+        <w:t xml:space="preserve">, i forhold til at </w:t>
+      </w:r>
+      <w:r>
+        <w:t xml:space="preserve">gøre brug </w:t>
+      </w:r>
+      <w:proofErr w:type="spellStart"/>
+      <w:r>
+        <w:t>dependency</w:t>
+      </w:r>
+      <w:proofErr w:type="spellEnd"/>
+      <w:r>
+        <w:t xml:space="preserve"> </w:t>
+      </w:r>
+      <w:proofErr w:type="spellStart"/>
+      <w:r>
+        <w:t>injection</w:t>
+      </w:r>
+      <w:proofErr w:type="spellEnd"/>
+      <w:r>
+        <w:t xml:space="preserve">. </w:t>
+      </w:r>
+      <w:r>
+        <w:t xml:space="preserve">Det er netop fordi klassen har </w:t>
+      </w:r>
+      <w:r>
+        <w:t xml:space="preserve">ukontrolleret </w:t>
+      </w:r>
+      <w:r>
+        <w:t>adfærd (output)</w:t>
+      </w:r>
+      <w:r>
+        <w:t xml:space="preserve">, hvilket betyder at en </w:t>
+      </w:r>
+      <w:proofErr w:type="spellStart"/>
+      <w:r>
+        <w:t>fake</w:t>
+      </w:r>
+      <w:proofErr w:type="spellEnd"/>
+      <w:r>
+        <w:t xml:space="preserve"> er nødvendig. </w:t>
+      </w:r>
+      <w:r>
+        <w:t>Her er der valgt at</w:t>
+      </w:r>
+      <w:r>
+        <w:t xml:space="preserve"> der</w:t>
+      </w:r>
+      <w:r>
+        <w:t xml:space="preserve"> benyttes</w:t>
+      </w:r>
+      <w:r>
+        <w:t xml:space="preserve"> af</w:t>
+      </w:r>
+      <w:r>
+        <w:t xml:space="preserve"> frameworket</w:t>
+      </w:r>
+      <w:r>
+        <w:t xml:space="preserve"> </w:t>
+      </w:r>
+      <w:proofErr w:type="spellStart"/>
+      <w:r>
+        <w:t>NSubstitute</w:t>
+      </w:r>
+      <w:proofErr w:type="spellEnd"/>
+      <w:r>
+        <w:t xml:space="preserve">. </w:t>
+      </w:r>
+      <w:r>
+        <w:t xml:space="preserve">Vi har valgt at benytte dette framework, da det er nemt </w:t>
+      </w:r>
+      <w:r>
+        <w:t xml:space="preserve">at substituere en ”ægte” klasse med denne </w:t>
+      </w:r>
+      <w:proofErr w:type="spellStart"/>
+      <w:r>
+        <w:t>fake</w:t>
+      </w:r>
+      <w:proofErr w:type="spellEnd"/>
+      <w:r>
+        <w:t xml:space="preserve">, samt at </w:t>
+      </w:r>
+      <w:r>
+        <w:t>der ikke er behov fo</w:t>
+      </w:r>
+      <w:r>
+        <w:t xml:space="preserve">r at </w:t>
+      </w:r>
+      <w:proofErr w:type="spellStart"/>
+      <w:r>
+        <w:t>explicit</w:t>
+      </w:r>
+      <w:proofErr w:type="spellEnd"/>
+      <w:r>
+        <w:t xml:space="preserve"> implementere vores </w:t>
+      </w:r>
+      <w:proofErr w:type="spellStart"/>
+      <w:r>
+        <w:t>fakeklasser</w:t>
+      </w:r>
+      <w:proofErr w:type="spellEnd"/>
+      <w:r>
+        <w:t xml:space="preserve">. </w:t>
+      </w:r>
+    </w:p>
+    <w:p>
+      <w:r>
+        <w:t xml:space="preserve">For at vise klassernes interaktioner nedad en tidslinje, er der udover klassediagrammet blevet udarbejdet et sekvensdiagram. </w:t>
+      </w:r>
+    </w:p>
+    <w:p>
+      <w:pPr>
+        <w:keepNext/>
+      </w:pPr>
+      <w:r>
+        <w:rPr>
+          <w:noProof/>
+        </w:rPr>
+        <w:drawing>
+          <wp:inline distT="0" distB="0" distL="0" distR="0" wp14:anchorId="5D057BAD" wp14:editId="4A10DC66">
+            <wp:extent cx="6120130" cy="3879850"/>
+            <wp:effectExtent l="0" t="0" r="0" b="6350"/>
+            <wp:docPr id="3" name="Billede 3"/>
+            <wp:cNvGraphicFramePr>
+              <a:graphicFrameLocks xmlns:a="http://schemas.openxmlformats.org/drawingml/2006/main" noChangeAspect="1"/>
+            </wp:cNvGraphicFramePr>
+            <a:graphic xmlns:a="http://schemas.openxmlformats.org/drawingml/2006/main">
+              <a:graphicData uri="http://schemas.openxmlformats.org/drawingml/2006/picture">
+                <pic:pic xmlns:pic="http://schemas.openxmlformats.org/drawingml/2006/picture">
+                  <pic:nvPicPr>
+                    <pic:cNvPr id="1" name=""/>
+                    <pic:cNvPicPr/>
+                  </pic:nvPicPr>
+                  <pic:blipFill>
+                    <a:blip r:embed="rId9"/>
+                    <a:stretch>
+                      <a:fillRect/>
+                    </a:stretch>
+                  </pic:blipFill>
+                  <pic:spPr>
+                    <a:xfrm>
+                      <a:off x="0" y="0"/>
+                      <a:ext cx="6120130" cy="3879850"/>
+                    </a:xfrm>
+                    <a:prstGeom prst="rect">
+                      <a:avLst/>
+                    </a:prstGeom>
+                  </pic:spPr>
+                </pic:pic>
+              </a:graphicData>
+            </a:graphic>
+          </wp:inline>
+        </w:drawing>
+      </w:r>
+    </w:p>
+    <w:p>
+      <w:pPr>
+        <w:pStyle w:val="Billedtekst"/>
+      </w:pPr>
+      <w:proofErr w:type="spellStart"/>
+      <w:r>
         <w:rPr>
           <w:lang w:val="en-US"/>
         </w:rPr>
-      </w:pPr>
+        <w:t>Figur</w:t>
+      </w:r>
+      <w:proofErr w:type="spellEnd"/>
       <w:r>
         <w:rPr>
           <w:lang w:val="en-US"/>
         </w:rPr>
-        <w:t>What software design did you arrive at for the system, and how did you arrive at it?</w:t>
-      </w:r>
-    </w:p>
-    <w:p>
-      <w:pPr>
-        <w:pStyle w:val="Overskrift2"/>
+        <w:t xml:space="preserve"> </w:t>
+      </w:r>
+      <w:r>
+        <w:fldChar w:fldCharType="begin"/>
+      </w:r>
+      <w:r>
         <w:rPr>
           <w:lang w:val="en-US"/>
         </w:rPr>
-      </w:pPr>
-      <w:r>
-        <w:rPr>
+        <w:instrText xml:space="preserve"> SEQ Figur \* ARABIC </w:instrText>
+      </w:r>
+      <w:r>
+        <w:fldChar w:fldCharType="separate"/>
+      </w:r>
+      <w:r>
+        <w:rPr>
+          <w:noProof/>
           <w:lang w:val="en-US"/>
         </w:rPr>
-        <w:t>Domain model</w:t>
-      </w:r>
-    </w:p>
-    <w:p>
-      <w:pPr>
+        <w:t>2</w:t>
+      </w:r>
+      <w:r>
+        <w:fldChar w:fldCharType="end"/>
+      </w:r>
+      <w:r>
         <w:rPr>
           <w:lang w:val="en-US"/>
         </w:rPr>
-      </w:pPr>
-    </w:p>
-    <w:p>
-      <w:pPr>
-        <w:pStyle w:val="Overskrift2"/>
+        <w:t xml:space="preserve"> - </w:t>
+      </w:r>
+      <w:proofErr w:type="spellStart"/>
+      <w:r>
         <w:rPr>
           <w:lang w:val="en-US"/>
         </w:rPr>
-      </w:pPr>
+        <w:t>Sekvensdiagram</w:t>
+      </w:r>
+      <w:proofErr w:type="spellEnd"/>
       <w:r>
         <w:rPr>
           <w:lang w:val="en-US"/>
         </w:rPr>
-        <w:t>Sekvensdiagram</w:t>
+        <w:t xml:space="preserve"> f</w:t>
+      </w:r>
+      <w:r>
+        <w:rPr>
+          <w:lang w:val="en-US"/>
+        </w:rPr>
+        <w:t xml:space="preserve">or </w:t>
+      </w:r>
+      <w:proofErr w:type="spellStart"/>
+      <w:r>
+        <w:t>AirTrafficController</w:t>
+      </w:r>
+      <w:proofErr w:type="spellEnd"/>
+    </w:p>
+    <w:p>
+      <w:r>
+        <w:t xml:space="preserve">På overstående figur 2 </w:t>
+      </w:r>
+      <w:r>
+        <w:t xml:space="preserve">kan sekvensdiagrammet for </w:t>
+      </w:r>
+      <w:proofErr w:type="spellStart"/>
+      <w:r>
+        <w:t>AirTrafficController</w:t>
+      </w:r>
+      <w:proofErr w:type="spellEnd"/>
+      <w:r>
+        <w:t xml:space="preserve"> ses. </w:t>
+      </w:r>
+      <w:r>
+        <w:t xml:space="preserve">Her ses det at eventet opstår fra </w:t>
+      </w:r>
+      <w:proofErr w:type="spellStart"/>
+      <w:r>
+        <w:t>TransponderReciever</w:t>
+      </w:r>
+      <w:proofErr w:type="spellEnd"/>
+      <w:r>
+        <w:t xml:space="preserve"> og derefter sendes videre til </w:t>
+      </w:r>
+      <w:proofErr w:type="spellStart"/>
+      <w:r>
+        <w:t>TrafficController</w:t>
+      </w:r>
+      <w:proofErr w:type="spellEnd"/>
+      <w:r>
+        <w:t xml:space="preserve">, som håndterer eventet. </w:t>
+      </w:r>
+      <w:r>
+        <w:t xml:space="preserve">Herfra kaldes </w:t>
+      </w:r>
+      <w:proofErr w:type="spellStart"/>
+      <w:r>
+        <w:t>Decoder</w:t>
+      </w:r>
+      <w:proofErr w:type="spellEnd"/>
+      <w:r>
+        <w:t xml:space="preserve">, som behandler det modtagne data på ønsket vis. Når den proces er færdig, </w:t>
+      </w:r>
+      <w:r>
+        <w:t xml:space="preserve">overtager </w:t>
+      </w:r>
+      <w:proofErr w:type="spellStart"/>
+      <w:r>
+        <w:t>TrafficController</w:t>
+      </w:r>
+      <w:proofErr w:type="spellEnd"/>
+      <w:r>
+        <w:t xml:space="preserve"> igen og kalder Track-klassen med kommando om at </w:t>
+      </w:r>
+      <w:r>
+        <w:t xml:space="preserve">opdatere listen af </w:t>
+      </w:r>
+      <w:proofErr w:type="spellStart"/>
+      <w:r>
+        <w:t>Tracks</w:t>
+      </w:r>
+      <w:proofErr w:type="spellEnd"/>
+      <w:r>
+        <w:t xml:space="preserve">. Da Track kun måler indenfor et bestemt område tjekker den for </w:t>
+      </w:r>
+      <w:r>
+        <w:t xml:space="preserve">om de modtagne </w:t>
+      </w:r>
+      <w:proofErr w:type="spellStart"/>
+      <w:r>
+        <w:t>Tracks</w:t>
+      </w:r>
+      <w:proofErr w:type="spellEnd"/>
+      <w:r>
+        <w:t xml:space="preserve"> er indenfor området. </w:t>
+      </w:r>
+      <w:r>
+        <w:t xml:space="preserve">Hvis flyene </w:t>
+      </w:r>
+      <w:r>
+        <w:lastRenderedPageBreak/>
+        <w:t xml:space="preserve">så er for tæt på, hvilket er bestemt af nogle specifikke begrænsninger, så bliver </w:t>
+      </w:r>
+      <w:r>
+        <w:t xml:space="preserve">eventet for </w:t>
+      </w:r>
+      <w:proofErr w:type="spellStart"/>
+      <w:r>
+        <w:t>SeperationHandler</w:t>
+      </w:r>
+      <w:proofErr w:type="spellEnd"/>
+      <w:r>
+        <w:t xml:space="preserve"> </w:t>
+      </w:r>
+      <w:r>
+        <w:t xml:space="preserve">kaldt. Denne klasse returnerer listen for </w:t>
+      </w:r>
+      <w:r>
+        <w:t xml:space="preserve">de fly som er i farezonen. </w:t>
+      </w:r>
+      <w:r>
+        <w:t xml:space="preserve">Til sidst returneres der til </w:t>
+      </w:r>
+      <w:proofErr w:type="spellStart"/>
+      <w:r>
+        <w:t>TrafficController</w:t>
+      </w:r>
+      <w:proofErr w:type="spellEnd"/>
+      <w:r>
+        <w:t xml:space="preserve">, som sørger for at </w:t>
+      </w:r>
+      <w:r>
+        <w:t xml:space="preserve">printe den opdaterede liste ud via Logger-klassen. </w:t>
       </w:r>
       <w:bookmarkStart w:id="0" w:name="_GoBack"/>
       <w:bookmarkEnd w:id="0"/>
@@ -270,64 +887,47 @@
     <w:p>
       <w:pPr>
         <w:pStyle w:val="Overskrift1"/>
+        <w:rPr>
+          <w:lang w:val="en-US"/>
+        </w:rPr>
       </w:pPr>
       <w:r>
+        <w:rPr>
+          <w:lang w:val="en-US"/>
+        </w:rPr>
         <w:t>Software Classes</w:t>
       </w:r>
     </w:p>
     <w:p>
-      <w:r>
+      <w:pPr>
         <w:rPr>
           <w:lang w:val="en-US"/>
         </w:rPr>
+      </w:pPr>
+      <w:r>
+        <w:rPr>
+          <w:lang w:val="en-US"/>
+        </w:rPr>
         <w:t xml:space="preserve">How did you divide the software classes between group members for implementation and test? </w:t>
       </w:r>
-      <w:proofErr w:type="spellStart"/>
-      <w:r>
-        <w:t>Why</w:t>
-      </w:r>
-      <w:proofErr w:type="spellEnd"/>
-      <w:r>
-        <w:t xml:space="preserve"> did </w:t>
-      </w:r>
-      <w:proofErr w:type="spellStart"/>
-      <w:r>
-        <w:t>you</w:t>
-      </w:r>
-      <w:proofErr w:type="spellEnd"/>
-      <w:r>
-        <w:t xml:space="preserve"> </w:t>
-      </w:r>
-      <w:proofErr w:type="spellStart"/>
-      <w:r>
-        <w:t>divide</w:t>
-      </w:r>
-      <w:proofErr w:type="spellEnd"/>
-      <w:r>
-        <w:t xml:space="preserve"> </w:t>
-      </w:r>
-      <w:proofErr w:type="gramStart"/>
-      <w:r>
-        <w:t>it as</w:t>
-      </w:r>
-      <w:proofErr w:type="gramEnd"/>
-      <w:r>
-        <w:t xml:space="preserve"> </w:t>
-      </w:r>
-      <w:proofErr w:type="spellStart"/>
-      <w:r>
-        <w:t>you</w:t>
-      </w:r>
-      <w:proofErr w:type="spellEnd"/>
-      <w:r>
-        <w:t xml:space="preserve"> did?</w:t>
+      <w:r>
+        <w:rPr>
+          <w:lang w:val="en-US"/>
+        </w:rPr>
+        <w:t>Why did you divide it as you did?</w:t>
       </w:r>
     </w:p>
     <w:p>
       <w:pPr>
         <w:pStyle w:val="Overskrift1"/>
+        <w:rPr>
+          <w:lang w:val="en-US"/>
+        </w:rPr>
       </w:pPr>
       <w:r>
+        <w:rPr>
+          <w:lang w:val="en-US"/>
+        </w:rPr>
         <w:t>CI Server</w:t>
       </w:r>
     </w:p>
@@ -351,8 +951,8 @@
       </w:r>
     </w:p>
     <w:sectPr>
-      <w:headerReference w:type="default" r:id="rId8"/>
-      <w:footerReference w:type="default" r:id="rId9"/>
+      <w:headerReference w:type="default" r:id="rId10"/>
+      <w:footerReference w:type="default" r:id="rId11"/>
       <w:pgSz w:w="11906" w:h="16838"/>
       <w:pgMar w:top="1701" w:right="1134" w:bottom="1701" w:left="1134" w:header="708" w:footer="708" w:gutter="0"/>
       <w:cols w:space="708"/>
@@ -1515,7 +2115,7 @@
 </file>
 
 <file path=customXml/itemProps1.xml><?xml version="1.0" encoding="utf-8"?>
-<ds:datastoreItem xmlns:ds="http://schemas.openxmlformats.org/officeDocument/2006/customXml" ds:itemID="{34A22259-CEA1-4C71-8E59-DD173E055C42}">
+<ds:datastoreItem xmlns:ds="http://schemas.openxmlformats.org/officeDocument/2006/customXml" ds:itemID="{34BAD8EA-9AF2-42AE-BA6A-7CEAACA54631}">
   <ds:schemaRefs>
     <ds:schemaRef ds:uri="http://schemas.openxmlformats.org/officeDocument/2006/bibliography"/>
   </ds:schemaRefs>

</xml_diff>

<commit_message>
Nearly done with IDecoderTest and wrote some more in the journal
</commit_message>
<xml_diff>
--- a/Rapport-handin-2.docx
+++ b/Rapport-handin-2.docx
@@ -318,14 +318,27 @@
       <w:r>
         <w:t xml:space="preserve">Figur </w:t>
       </w:r>
-      <w:fldSimple w:instr=" SEQ Figur \* ARABIC ">
-        <w:r>
-          <w:rPr>
-            <w:noProof/>
-          </w:rPr>
-          <w:t>1</w:t>
-        </w:r>
-      </w:fldSimple>
+      <w:r>
+        <w:fldChar w:fldCharType="begin"/>
+      </w:r>
+      <w:r>
+        <w:instrText xml:space="preserve"> SEQ Figur \* ARABIC </w:instrText>
+      </w:r>
+      <w:r>
+        <w:fldChar w:fldCharType="separate"/>
+      </w:r>
+      <w:r>
+        <w:rPr>
+          <w:noProof/>
+        </w:rPr>
+        <w:t>1</w:t>
+      </w:r>
+      <w:r>
+        <w:rPr>
+          <w:noProof/>
+        </w:rPr>
+        <w:fldChar w:fldCharType="end"/>
+      </w:r>
       <w:r>
         <w:t xml:space="preserve"> - Klassediagram for </w:t>
       </w:r>
@@ -474,13 +487,8 @@
         <w:t xml:space="preserve"> i stedet for at ændre den reelle klasse. </w:t>
       </w:r>
       <w:r>
-        <w:t xml:space="preserve">Da vi netop gør brug af </w:t>
-      </w:r>
-      <w:proofErr w:type="gramStart"/>
-      <w:r>
-        <w:t>interfaces</w:t>
-      </w:r>
-      <w:proofErr w:type="gramEnd"/>
+        <w:t>Da vi netop gør brug af interfaces</w:t>
+      </w:r>
       <w:r>
         <w:t xml:space="preserve"> er baseklassen ligeglad med </w:t>
       </w:r>
@@ -697,27 +705,13 @@
       <w:pPr>
         <w:pStyle w:val="Billedtekst"/>
       </w:pPr>
-      <w:proofErr w:type="spellStart"/>
-      <w:r>
-        <w:rPr>
-          <w:lang w:val="en-US"/>
-        </w:rPr>
-        <w:t>Figur</w:t>
-      </w:r>
-      <w:proofErr w:type="spellEnd"/>
-      <w:r>
-        <w:rPr>
-          <w:lang w:val="en-US"/>
-        </w:rPr>
-        <w:t xml:space="preserve"> </w:t>
+      <w:r>
+        <w:t xml:space="preserve">Figur </w:t>
       </w:r>
       <w:r>
         <w:fldChar w:fldCharType="begin"/>
       </w:r>
       <w:r>
-        <w:rPr>
-          <w:lang w:val="en-US"/>
-        </w:rPr>
         <w:instrText xml:space="preserve"> SEQ Figur \* ARABIC </w:instrText>
       </w:r>
       <w:r>
@@ -726,7 +720,6 @@
       <w:r>
         <w:rPr>
           <w:noProof/>
-          <w:lang w:val="en-US"/>
         </w:rPr>
         <w:t>2</w:t>
       </w:r>
@@ -734,30 +727,7 @@
         <w:fldChar w:fldCharType="end"/>
       </w:r>
       <w:r>
-        <w:rPr>
-          <w:lang w:val="en-US"/>
-        </w:rPr>
-        <w:t xml:space="preserve"> - </w:t>
-      </w:r>
-      <w:proofErr w:type="spellStart"/>
-      <w:r>
-        <w:rPr>
-          <w:lang w:val="en-US"/>
-        </w:rPr>
-        <w:t>Sekvensdiagram</w:t>
-      </w:r>
-      <w:proofErr w:type="spellEnd"/>
-      <w:r>
-        <w:rPr>
-          <w:lang w:val="en-US"/>
-        </w:rPr>
-        <w:t xml:space="preserve"> f</w:t>
-      </w:r>
-      <w:r>
-        <w:rPr>
-          <w:lang w:val="en-US"/>
-        </w:rPr>
-        <w:t xml:space="preserve">or </w:t>
+        <w:t xml:space="preserve"> - Sekvensdiagram for </w:t>
       </w:r>
       <w:proofErr w:type="spellStart"/>
       <w:r>
@@ -881,62 +851,89 @@
       <w:r>
         <w:t xml:space="preserve">printe den opdaterede liste ud via Logger-klassen. </w:t>
       </w:r>
+    </w:p>
+    <w:p>
+      <w:pPr>
+        <w:pStyle w:val="Overskrift1"/>
+        <w:rPr>
+          <w:lang w:val="en-US"/>
+        </w:rPr>
+      </w:pPr>
+      <w:r>
+        <w:rPr>
+          <w:lang w:val="en-US"/>
+        </w:rPr>
+        <w:t>Software Classes</w:t>
+      </w:r>
+    </w:p>
+    <w:p>
+      <w:pPr>
+        <w:rPr>
+          <w:lang w:val="en-US"/>
+        </w:rPr>
+      </w:pPr>
+      <w:r>
+        <w:rPr>
+          <w:lang w:val="en-US"/>
+        </w:rPr>
+        <w:t xml:space="preserve">How did you divide the software classes between group members for implementation and test? </w:t>
+      </w:r>
+      <w:r>
+        <w:rPr>
+          <w:lang w:val="en-US"/>
+        </w:rPr>
+        <w:t>Why did you divide it as you did?</w:t>
+      </w:r>
+    </w:p>
+    <w:p>
+      <w:r>
+        <w:t xml:space="preserve">Vi har lavet softwarearkitekturen i skolen og lavet en del pair programmering sammen, det har vi valgt at gøre for at alle har den fulde forståelse af systemet. Så delte vi de forskellige test klasser ud, vi delte det lidt ud efter lyst, men sørgede for hver klasse var i sin egen fil. Da man kan spare meget tid ved at dele opgaverne ud, men effektiviteten falder en del hvis man skal bruge tid på </w:t>
+      </w:r>
+      <w:proofErr w:type="spellStart"/>
+      <w:r>
+        <w:t>merge</w:t>
+      </w:r>
+      <w:proofErr w:type="spellEnd"/>
+      <w:r>
+        <w:t xml:space="preserve"> </w:t>
+      </w:r>
+      <w:proofErr w:type="spellStart"/>
+      <w:r>
+        <w:t>errors</w:t>
+      </w:r>
+      <w:proofErr w:type="spellEnd"/>
+      <w:r>
+        <w:t xml:space="preserve"> hver gang.</w:t>
+      </w:r>
+    </w:p>
+    <w:p>
+      <w:pPr>
+        <w:pStyle w:val="Overskrift1"/>
+        <w:rPr>
+          <w:lang w:val="en-US"/>
+        </w:rPr>
+      </w:pPr>
+      <w:r>
+        <w:rPr>
+          <w:lang w:val="en-US"/>
+        </w:rPr>
+        <w:t>CI Server</w:t>
+      </w:r>
+    </w:p>
+    <w:p>
+      <w:r>
+        <w:rPr>
+          <w:lang w:val="en-US"/>
+        </w:rPr>
+        <w:t>How did the use of a C</w:t>
+      </w:r>
       <w:bookmarkStart w:id="0" w:name="_GoBack"/>
       <w:bookmarkEnd w:id="0"/>
-    </w:p>
-    <w:p>
-      <w:pPr>
-        <w:pStyle w:val="Overskrift1"/>
+      <w:r>
         <w:rPr>
           <w:lang w:val="en-US"/>
         </w:rPr>
-      </w:pPr>
-      <w:r>
-        <w:rPr>
-          <w:lang w:val="en-US"/>
-        </w:rPr>
-        <w:t>Software Classes</w:t>
-      </w:r>
-    </w:p>
-    <w:p>
-      <w:pPr>
-        <w:rPr>
-          <w:lang w:val="en-US"/>
-        </w:rPr>
-      </w:pPr>
-      <w:r>
-        <w:rPr>
-          <w:lang w:val="en-US"/>
-        </w:rPr>
-        <w:t xml:space="preserve">How did you divide the software classes between group members for implementation and test? </w:t>
-      </w:r>
-      <w:r>
-        <w:rPr>
-          <w:lang w:val="en-US"/>
-        </w:rPr>
-        <w:t>Why did you divide it as you did?</w:t>
-      </w:r>
-    </w:p>
-    <w:p>
-      <w:pPr>
-        <w:pStyle w:val="Overskrift1"/>
-        <w:rPr>
-          <w:lang w:val="en-US"/>
-        </w:rPr>
-      </w:pPr>
-      <w:r>
-        <w:rPr>
-          <w:lang w:val="en-US"/>
-        </w:rPr>
-        <w:t>CI Server</w:t>
-      </w:r>
-    </w:p>
-    <w:p>
-      <w:r>
-        <w:rPr>
-          <w:lang w:val="en-US"/>
-        </w:rPr>
-        <w:t xml:space="preserve">How did the use of a CI server help you – did it help you at all? </w:t>
+        <w:t xml:space="preserve">I server help you – did it help you at all? </w:t>
       </w:r>
       <w:r>
         <w:t>How/</w:t>
@@ -950,6 +947,7 @@
         <w:t xml:space="preserve"> not?</w:t>
       </w:r>
     </w:p>
+    <w:p/>
     <w:sectPr>
       <w:headerReference w:type="default" r:id="rId10"/>
       <w:footerReference w:type="default" r:id="rId11"/>
@@ -2115,7 +2113,7 @@
 </file>
 
 <file path=customXml/itemProps1.xml><?xml version="1.0" encoding="utf-8"?>
-<ds:datastoreItem xmlns:ds="http://schemas.openxmlformats.org/officeDocument/2006/customXml" ds:itemID="{34BAD8EA-9AF2-42AE-BA6A-7CEAACA54631}">
+<ds:datastoreItem xmlns:ds="http://schemas.openxmlformats.org/officeDocument/2006/customXml" ds:itemID="{3E899255-464E-4BE6-BA1D-8FA7EA6AD362}">
   <ds:schemaRefs>
     <ds:schemaRef ds:uri="http://schemas.openxmlformats.org/officeDocument/2006/bibliography"/>
   </ds:schemaRefs>

</xml_diff>

<commit_message>
Added description of CI in journal
</commit_message>
<xml_diff>
--- a/Rapport-handin-2.docx
+++ b/Rapport-handin-2.docx
@@ -6,13 +6,8 @@
       <w:pPr>
         <w:pStyle w:val="Overskrift1"/>
       </w:pPr>
-      <w:proofErr w:type="spellStart"/>
-      <w:r>
-        <w:t>Handin</w:t>
-      </w:r>
-      <w:proofErr w:type="spellEnd"/>
-      <w:r>
-        <w:t xml:space="preserve"> 2 – ATM Del 1</w:t>
+      <w:r>
+        <w:t>Handin 2 – ATM Del 1</w:t>
       </w:r>
     </w:p>
     <w:p/>
@@ -135,13 +130,8 @@
           </w:tcPr>
           <w:p>
             <w:r>
-              <w:t>Aram Al-</w:t>
-            </w:r>
-            <w:proofErr w:type="spellStart"/>
-            <w:r>
-              <w:t>Sabti</w:t>
-            </w:r>
-            <w:proofErr w:type="spellEnd"/>
+              <w:t>Aram Al-Sabti</w:t>
+            </w:r>
           </w:p>
         </w:tc>
         <w:tc>
@@ -177,21 +167,7 @@
         <w:rPr>
           <w:b/>
         </w:rPr>
-        <w:t xml:space="preserve">URL til Jenkins </w:t>
-      </w:r>
-      <w:proofErr w:type="spellStart"/>
-      <w:r>
-        <w:rPr>
-          <w:b/>
-        </w:rPr>
-        <w:t>build</w:t>
-      </w:r>
-      <w:proofErr w:type="spellEnd"/>
-      <w:r>
-        <w:rPr>
-          <w:b/>
-        </w:rPr>
-        <w:t xml:space="preserve"> job: </w:t>
+        <w:t xml:space="preserve">URL til Jenkins build job: </w:t>
       </w:r>
       <w:r>
         <w:rPr>
@@ -210,16 +186,8 @@
         <w:rPr>
           <w:b/>
         </w:rPr>
-        <w:t xml:space="preserve">URL til GitHub </w:t>
-      </w:r>
-      <w:proofErr w:type="spellStart"/>
-      <w:r>
-        <w:rPr>
-          <w:b/>
-        </w:rPr>
-        <w:t>repository</w:t>
-      </w:r>
-      <w:proofErr w:type="spellEnd"/>
+        <w:t>URL til GitHub repository</w:t>
+      </w:r>
       <w:r>
         <w:rPr>
           <w:b/>
@@ -255,15 +223,7 @@
         <w:t xml:space="preserve">er der </w:t>
       </w:r>
       <w:r>
-        <w:t xml:space="preserve">udarbejdet et design af </w:t>
-      </w:r>
-      <w:proofErr w:type="spellStart"/>
-      <w:r>
-        <w:t>AirTrafficController</w:t>
-      </w:r>
-      <w:proofErr w:type="spellEnd"/>
-      <w:r>
-        <w:t xml:space="preserve">. </w:t>
+        <w:t xml:space="preserve">udarbejdet et design af AirTrafficController. </w:t>
       </w:r>
     </w:p>
     <w:p>
@@ -318,337 +278,149 @@
       <w:r>
         <w:t xml:space="preserve">Figur </w:t>
       </w:r>
-      <w:r>
-        <w:fldChar w:fldCharType="begin"/>
-      </w:r>
-      <w:r>
-        <w:instrText xml:space="preserve"> SEQ Figur \* ARABIC </w:instrText>
-      </w:r>
-      <w:r>
-        <w:fldChar w:fldCharType="separate"/>
-      </w:r>
-      <w:r>
-        <w:rPr>
-          <w:noProof/>
-        </w:rPr>
-        <w:t>1</w:t>
-      </w:r>
-      <w:r>
-        <w:rPr>
-          <w:noProof/>
-        </w:rPr>
-        <w:fldChar w:fldCharType="end"/>
-      </w:r>
+      <w:fldSimple w:instr=" SEQ Figur \* ARABIC ">
+        <w:r>
+          <w:rPr>
+            <w:noProof/>
+          </w:rPr>
+          <w:t>1</w:t>
+        </w:r>
+      </w:fldSimple>
       <w:r>
         <w:t xml:space="preserve"> - Klassediagram for </w:t>
       </w:r>
-      <w:proofErr w:type="spellStart"/>
       <w:r>
         <w:t>AirTrafficController</w:t>
       </w:r>
-      <w:proofErr w:type="spellEnd"/>
     </w:p>
     <w:p>
       <w:r>
         <w:lastRenderedPageBreak/>
-        <w:t xml:space="preserve">På overstående figur 1 kan klassediagrammet for </w:t>
-      </w:r>
-      <w:proofErr w:type="spellStart"/>
-      <w:r>
-        <w:t>AirTrafficController</w:t>
-      </w:r>
-      <w:proofErr w:type="spellEnd"/>
-      <w:r>
-        <w:t xml:space="preserve"> ses. </w:t>
-      </w:r>
-      <w:r>
-        <w:t xml:space="preserve">Klassen </w:t>
-      </w:r>
-      <w:proofErr w:type="spellStart"/>
-      <w:r>
-        <w:t>TrafficController</w:t>
-      </w:r>
-      <w:proofErr w:type="spellEnd"/>
-      <w:r>
-        <w:t xml:space="preserve"> bruges til at knytte underklasserne sammen på en struktureret måde</w:t>
-      </w:r>
-      <w:r>
-        <w:t xml:space="preserve">, samt at benytte klassen til at </w:t>
-      </w:r>
-      <w:proofErr w:type="spellStart"/>
-      <w:r>
-        <w:t>subscribe</w:t>
-      </w:r>
-      <w:proofErr w:type="spellEnd"/>
-      <w:r>
-        <w:t xml:space="preserve"> på </w:t>
-      </w:r>
-      <w:r>
-        <w:t xml:space="preserve">eventet fra </w:t>
-      </w:r>
-      <w:proofErr w:type="spellStart"/>
-      <w:r>
-        <w:t>TransponderReviever</w:t>
-      </w:r>
-      <w:proofErr w:type="spellEnd"/>
+        <w:t xml:space="preserve">På overstående figur 1 kan klassediagrammet for AirTrafficController ses. </w:t>
+      </w:r>
+      <w:r>
+        <w:t>Klassen TrafficController bruges til at knytte underklasserne sammen på en struktureret måde</w:t>
+      </w:r>
+      <w:r>
+        <w:t xml:space="preserve">, samt at benytte klassen til at subscribe på </w:t>
+      </w:r>
+      <w:r>
+        <w:t xml:space="preserve">eventet fra TransponderReviever. </w:t>
+      </w:r>
+      <w:r>
+        <w:t xml:space="preserve">TrafficController består af en række interfaces, herunder IDecoder, ILogger, ITrack, </w:t>
+      </w:r>
+      <w:r>
+        <w:t>samt ITransponderReciever</w:t>
+      </w:r>
+      <w:r>
+        <w:t>. ITrack består yderligere af ISepa</w:t>
+      </w:r>
+      <w:r>
+        <w:t xml:space="preserve">rationHandler interfacet. </w:t>
+      </w:r>
+    </w:p>
+    <w:p>
+      <w:r>
+        <w:t xml:space="preserve">At der gøres brug af interfaces, gør </w:t>
+      </w:r>
+      <w:r>
+        <w:t>først og fremmest a</w:t>
+      </w:r>
+      <w:r>
+        <w:t xml:space="preserve">t koblingen er mindre mellem baseklassen og den konkrete klasse. </w:t>
+      </w:r>
+      <w:r>
+        <w:t xml:space="preserve">Derudover er det er smart at benytte i forbindelse med </w:t>
+      </w:r>
+      <w:r>
+        <w:t xml:space="preserve">unit.test, idet vi kan implementere en fake i stedet for at ændre den reelle klasse. </w:t>
+      </w:r>
+      <w:r>
+        <w:t>Da vi netop gør brug af interfaces</w:t>
+      </w:r>
+      <w:r>
+        <w:t xml:space="preserve"> er baseklassen ligeglad med </w:t>
+      </w:r>
+      <w:r>
+        <w:t xml:space="preserve">de konkrete klasser. </w:t>
+      </w:r>
+      <w:r>
+        <w:t xml:space="preserve">Dette betyder at der simpelt kan gøres brug af </w:t>
+      </w:r>
+      <w:r>
+        <w:t xml:space="preserve">dependency </w:t>
+      </w:r>
+      <w:r>
+        <w:t>injection</w:t>
+      </w:r>
+      <w:r>
+        <w:t xml:space="preserve">, ved at </w:t>
+      </w:r>
+      <w:r>
+        <w:t xml:space="preserve">konstruere baseklassen </w:t>
+      </w:r>
+      <w:r>
+        <w:t xml:space="preserve">med de fake afhængigheder. </w:t>
+      </w:r>
+    </w:p>
+    <w:p>
+      <w:r>
+        <w:t xml:space="preserve">I forhold til AirTrafficController-systemet er der valgt at lægges vægt </w:t>
+      </w:r>
+      <w:r>
+        <w:t xml:space="preserve">ITransponderReciever, i forhold til at </w:t>
+      </w:r>
+      <w:r>
+        <w:t xml:space="preserve">gøre brug </w:t>
+      </w:r>
+      <w:r>
+        <w:t xml:space="preserve">dependency injection. </w:t>
+      </w:r>
+      <w:r>
+        <w:t xml:space="preserve">Det er netop fordi klassen har </w:t>
+      </w:r>
+      <w:r>
+        <w:t xml:space="preserve">ukontrolleret </w:t>
+      </w:r>
+      <w:r>
+        <w:t>adfærd (output)</w:t>
+      </w:r>
+      <w:r>
+        <w:t xml:space="preserve">, hvilket betyder at en fake er nødvendig. </w:t>
+      </w:r>
+      <w:r>
+        <w:t>Her er der valgt at</w:t>
+      </w:r>
+      <w:r>
+        <w:t xml:space="preserve"> der</w:t>
+      </w:r>
+      <w:r>
+        <w:t xml:space="preserve"> benyttes</w:t>
+      </w:r>
+      <w:r>
+        <w:t xml:space="preserve"> af</w:t>
+      </w:r>
+      <w:r>
+        <w:t xml:space="preserve"> frameworket</w:t>
+      </w:r>
+      <w:r>
+        <w:t xml:space="preserve"> NSubstitute</w:t>
+      </w:r>
       <w:r>
         <w:t xml:space="preserve">. </w:t>
       </w:r>
-      <w:proofErr w:type="spellStart"/>
-      <w:r>
-        <w:t>TrafficController</w:t>
-      </w:r>
-      <w:proofErr w:type="spellEnd"/>
-      <w:r>
-        <w:t xml:space="preserve"> består af en række interfaces, herunder </w:t>
-      </w:r>
-      <w:proofErr w:type="spellStart"/>
-      <w:r>
-        <w:t>IDecoder</w:t>
-      </w:r>
-      <w:proofErr w:type="spellEnd"/>
-      <w:r>
-        <w:t xml:space="preserve">, </w:t>
-      </w:r>
-      <w:proofErr w:type="spellStart"/>
-      <w:r>
-        <w:t>ILogger</w:t>
-      </w:r>
-      <w:proofErr w:type="spellEnd"/>
-      <w:r>
-        <w:t xml:space="preserve">, </w:t>
-      </w:r>
-      <w:proofErr w:type="spellStart"/>
-      <w:r>
-        <w:t>ITrack</w:t>
-      </w:r>
-      <w:proofErr w:type="spellEnd"/>
-      <w:r>
-        <w:t xml:space="preserve">, </w:t>
-      </w:r>
-      <w:r>
-        <w:t xml:space="preserve">samt </w:t>
-      </w:r>
-      <w:proofErr w:type="spellStart"/>
-      <w:r>
-        <w:t>ITransponderReciever</w:t>
-      </w:r>
-      <w:proofErr w:type="spellEnd"/>
-      <w:r>
-        <w:t xml:space="preserve">. </w:t>
-      </w:r>
-      <w:proofErr w:type="spellStart"/>
-      <w:r>
-        <w:t>ITrack</w:t>
-      </w:r>
-      <w:proofErr w:type="spellEnd"/>
-      <w:r>
-        <w:t xml:space="preserve"> består yderligere af </w:t>
-      </w:r>
-      <w:proofErr w:type="spellStart"/>
-      <w:r>
-        <w:t>ISepa</w:t>
-      </w:r>
-      <w:r>
-        <w:t>rationHandler</w:t>
-      </w:r>
-      <w:proofErr w:type="spellEnd"/>
-      <w:r>
-        <w:t xml:space="preserve"> interfacet. </w:t>
-      </w:r>
-    </w:p>
-    <w:p>
-      <w:r>
-        <w:t xml:space="preserve">At der gøres brug af interfaces, gør </w:t>
-      </w:r>
-      <w:r>
-        <w:t>først og fremmest a</w:t>
-      </w:r>
-      <w:r>
-        <w:t xml:space="preserve">t koblingen er mindre mellem baseklassen og den konkrete klasse. </w:t>
-      </w:r>
-      <w:r>
-        <w:t xml:space="preserve">Derudover er det er smart at benytte i forbindelse med </w:t>
-      </w:r>
-      <w:proofErr w:type="spellStart"/>
-      <w:r>
-        <w:t>unit.test</w:t>
-      </w:r>
-      <w:proofErr w:type="spellEnd"/>
-      <w:r>
-        <w:t xml:space="preserve">, idet vi kan implementere en </w:t>
-      </w:r>
-      <w:proofErr w:type="spellStart"/>
-      <w:r>
-        <w:t>fake</w:t>
-      </w:r>
-      <w:proofErr w:type="spellEnd"/>
-      <w:r>
-        <w:t xml:space="preserve"> i stedet for at ændre den reelle klasse. </w:t>
-      </w:r>
-      <w:r>
-        <w:t>Da vi netop gør brug af interfaces</w:t>
-      </w:r>
-      <w:r>
-        <w:t xml:space="preserve"> er baseklassen ligeglad med </w:t>
-      </w:r>
-      <w:r>
-        <w:t xml:space="preserve">de konkrete klasser. </w:t>
-      </w:r>
-      <w:r>
-        <w:t xml:space="preserve">Dette betyder at der simpelt kan gøres brug af </w:t>
-      </w:r>
-      <w:proofErr w:type="spellStart"/>
-      <w:r>
-        <w:t>dependency</w:t>
-      </w:r>
-      <w:proofErr w:type="spellEnd"/>
-      <w:r>
-        <w:t xml:space="preserve"> </w:t>
-      </w:r>
-      <w:proofErr w:type="spellStart"/>
-      <w:r>
-        <w:t>injection</w:t>
-      </w:r>
-      <w:proofErr w:type="spellEnd"/>
-      <w:r>
-        <w:t xml:space="preserve">, ved at </w:t>
-      </w:r>
-      <w:r>
-        <w:t xml:space="preserve">konstruere baseklassen </w:t>
-      </w:r>
-      <w:r>
-        <w:t xml:space="preserve">med de </w:t>
-      </w:r>
-      <w:proofErr w:type="spellStart"/>
-      <w:r>
-        <w:t>fake</w:t>
-      </w:r>
-      <w:proofErr w:type="spellEnd"/>
-      <w:r>
-        <w:t xml:space="preserve"> afhængigheder. </w:t>
-      </w:r>
-    </w:p>
-    <w:p>
-      <w:r>
-        <w:t xml:space="preserve">I forhold til </w:t>
-      </w:r>
-      <w:proofErr w:type="spellStart"/>
-      <w:r>
-        <w:t>AirTrafficController</w:t>
-      </w:r>
-      <w:proofErr w:type="spellEnd"/>
-      <w:r>
-        <w:t xml:space="preserve">-systemet er der valgt at lægges vægt </w:t>
-      </w:r>
-      <w:proofErr w:type="spellStart"/>
-      <w:r>
-        <w:t>ITransponderReciever</w:t>
-      </w:r>
-      <w:proofErr w:type="spellEnd"/>
-      <w:r>
-        <w:t xml:space="preserve">, i forhold til at </w:t>
-      </w:r>
-      <w:r>
-        <w:t xml:space="preserve">gøre brug </w:t>
-      </w:r>
-      <w:proofErr w:type="spellStart"/>
-      <w:r>
-        <w:t>dependency</w:t>
-      </w:r>
-      <w:proofErr w:type="spellEnd"/>
-      <w:r>
-        <w:t xml:space="preserve"> </w:t>
-      </w:r>
-      <w:proofErr w:type="spellStart"/>
-      <w:r>
-        <w:t>injection</w:t>
-      </w:r>
-      <w:proofErr w:type="spellEnd"/>
-      <w:r>
-        <w:t xml:space="preserve">. </w:t>
-      </w:r>
-      <w:r>
-        <w:t xml:space="preserve">Det er netop fordi klassen har </w:t>
-      </w:r>
-      <w:r>
-        <w:t xml:space="preserve">ukontrolleret </w:t>
-      </w:r>
-      <w:r>
-        <w:t>adfærd (output)</w:t>
-      </w:r>
-      <w:r>
-        <w:t xml:space="preserve">, hvilket betyder at en </w:t>
-      </w:r>
-      <w:proofErr w:type="spellStart"/>
-      <w:r>
-        <w:t>fake</w:t>
-      </w:r>
-      <w:proofErr w:type="spellEnd"/>
-      <w:r>
-        <w:t xml:space="preserve"> er nødvendig. </w:t>
-      </w:r>
-      <w:r>
-        <w:t>Her er der valgt at</w:t>
-      </w:r>
-      <w:r>
-        <w:t xml:space="preserve"> der</w:t>
-      </w:r>
-      <w:r>
-        <w:t xml:space="preserve"> benyttes</w:t>
-      </w:r>
-      <w:r>
-        <w:t xml:space="preserve"> af</w:t>
-      </w:r>
-      <w:r>
-        <w:t xml:space="preserve"> frameworket</w:t>
-      </w:r>
-      <w:r>
-        <w:t xml:space="preserve"> </w:t>
-      </w:r>
-      <w:proofErr w:type="spellStart"/>
-      <w:r>
-        <w:t>NSubstitute</w:t>
-      </w:r>
-      <w:proofErr w:type="spellEnd"/>
-      <w:r>
-        <w:t xml:space="preserve">. </w:t>
-      </w:r>
       <w:r>
         <w:t xml:space="preserve">Vi har valgt at benytte dette framework, da det er nemt </w:t>
       </w:r>
       <w:r>
-        <w:t xml:space="preserve">at substituere en ”ægte” klasse med denne </w:t>
-      </w:r>
-      <w:proofErr w:type="spellStart"/>
-      <w:r>
-        <w:t>fake</w:t>
-      </w:r>
-      <w:proofErr w:type="spellEnd"/>
-      <w:r>
-        <w:t xml:space="preserve">, samt at </w:t>
+        <w:t xml:space="preserve">at substituere en ”ægte” klasse med denne fake, samt at </w:t>
       </w:r>
       <w:r>
         <w:t>der ikke er behov fo</w:t>
       </w:r>
       <w:r>
-        <w:t xml:space="preserve">r at </w:t>
-      </w:r>
-      <w:proofErr w:type="spellStart"/>
-      <w:r>
-        <w:t>explicit</w:t>
-      </w:r>
-      <w:proofErr w:type="spellEnd"/>
-      <w:r>
-        <w:t xml:space="preserve"> implementere vores </w:t>
-      </w:r>
-      <w:proofErr w:type="spellStart"/>
-      <w:r>
-        <w:t>fakeklasser</w:t>
-      </w:r>
-      <w:proofErr w:type="spellEnd"/>
-      <w:r>
-        <w:t xml:space="preserve">. </w:t>
+        <w:t xml:space="preserve">r at explicit implementere vores fakeklasser. </w:t>
       </w:r>
     </w:p>
     <w:p>
@@ -729,89 +501,34 @@
       <w:r>
         <w:t xml:space="preserve"> - Sekvensdiagram for </w:t>
       </w:r>
-      <w:proofErr w:type="spellStart"/>
       <w:r>
         <w:t>AirTrafficController</w:t>
       </w:r>
-      <w:proofErr w:type="spellEnd"/>
     </w:p>
     <w:p>
       <w:r>
         <w:t xml:space="preserve">På overstående figur 2 </w:t>
       </w:r>
       <w:r>
-        <w:t xml:space="preserve">kan sekvensdiagrammet for </w:t>
-      </w:r>
-      <w:proofErr w:type="spellStart"/>
-      <w:r>
-        <w:t>AirTrafficController</w:t>
-      </w:r>
-      <w:proofErr w:type="spellEnd"/>
-      <w:r>
-        <w:t xml:space="preserve"> ses. </w:t>
-      </w:r>
-      <w:r>
-        <w:t xml:space="preserve">Her ses det at eventet opstår fra </w:t>
-      </w:r>
-      <w:proofErr w:type="spellStart"/>
-      <w:r>
-        <w:t>TransponderReciever</w:t>
-      </w:r>
-      <w:proofErr w:type="spellEnd"/>
-      <w:r>
-        <w:t xml:space="preserve"> og derefter sendes videre til </w:t>
-      </w:r>
-      <w:proofErr w:type="spellStart"/>
-      <w:r>
-        <w:t>TrafficController</w:t>
-      </w:r>
-      <w:proofErr w:type="spellEnd"/>
-      <w:r>
-        <w:t xml:space="preserve">, som håndterer eventet. </w:t>
-      </w:r>
-      <w:r>
-        <w:t xml:space="preserve">Herfra kaldes </w:t>
-      </w:r>
-      <w:proofErr w:type="spellStart"/>
-      <w:r>
-        <w:t>Decoder</w:t>
-      </w:r>
-      <w:proofErr w:type="spellEnd"/>
-      <w:r>
-        <w:t xml:space="preserve">, som behandler det modtagne data på ønsket vis. Når den proces er færdig, </w:t>
-      </w:r>
-      <w:r>
-        <w:t xml:space="preserve">overtager </w:t>
-      </w:r>
-      <w:proofErr w:type="spellStart"/>
-      <w:r>
-        <w:t>TrafficController</w:t>
-      </w:r>
-      <w:proofErr w:type="spellEnd"/>
-      <w:r>
-        <w:t xml:space="preserve"> igen og kalder Track-klassen med kommando om at </w:t>
-      </w:r>
-      <w:r>
-        <w:t xml:space="preserve">opdatere listen af </w:t>
-      </w:r>
-      <w:proofErr w:type="spellStart"/>
-      <w:r>
-        <w:t>Tracks</w:t>
-      </w:r>
-      <w:proofErr w:type="spellEnd"/>
-      <w:r>
-        <w:t xml:space="preserve">. Da Track kun måler indenfor et bestemt område tjekker den for </w:t>
-      </w:r>
-      <w:r>
-        <w:t xml:space="preserve">om de modtagne </w:t>
-      </w:r>
-      <w:proofErr w:type="spellStart"/>
-      <w:r>
-        <w:t>Tracks</w:t>
-      </w:r>
-      <w:proofErr w:type="spellEnd"/>
-      <w:r>
-        <w:t xml:space="preserve"> er indenfor området. </w:t>
+        <w:t xml:space="preserve">kan sekvensdiagrammet for AirTrafficController ses. </w:t>
+      </w:r>
+      <w:r>
+        <w:t>Her ses det at eventet opstår fra TransponderReciever</w:t>
+      </w:r>
+      <w:r>
+        <w:t xml:space="preserve"> og derefter sendes videre til TrafficController, som håndterer eventet. </w:t>
+      </w:r>
+      <w:r>
+        <w:t xml:space="preserve">Herfra kaldes Decoder, som behandler det modtagne data på ønsket vis. Når den proces er færdig, </w:t>
+      </w:r>
+      <w:r>
+        <w:t xml:space="preserve">overtager TrafficController igen og kalder Track-klassen med kommando om at </w:t>
+      </w:r>
+      <w:r>
+        <w:t xml:space="preserve">opdatere listen af Tracks. Da Track kun måler indenfor et bestemt område tjekker den for </w:t>
+      </w:r>
+      <w:r>
+        <w:t xml:space="preserve">om de modtagne Tracks er indenfor området. </w:t>
       </w:r>
       <w:r>
         <w:t xml:space="preserve">Hvis flyene </w:t>
@@ -821,15 +538,7 @@
         <w:t xml:space="preserve">så er for tæt på, hvilket er bestemt af nogle specifikke begrænsninger, så bliver </w:t>
       </w:r>
       <w:r>
-        <w:t xml:space="preserve">eventet for </w:t>
-      </w:r>
-      <w:proofErr w:type="spellStart"/>
-      <w:r>
-        <w:t>SeperationHandler</w:t>
-      </w:r>
-      <w:proofErr w:type="spellEnd"/>
-      <w:r>
-        <w:t xml:space="preserve"> </w:t>
+        <w:t xml:space="preserve">eventet for SeperationHandler </w:t>
       </w:r>
       <w:r>
         <w:t xml:space="preserve">kaldt. Denne klasse returnerer listen for </w:t>
@@ -838,15 +547,7 @@
         <w:t xml:space="preserve">de fly som er i farezonen. </w:t>
       </w:r>
       <w:r>
-        <w:t xml:space="preserve">Til sidst returneres der til </w:t>
-      </w:r>
-      <w:proofErr w:type="spellStart"/>
-      <w:r>
-        <w:t>TrafficController</w:t>
-      </w:r>
-      <w:proofErr w:type="spellEnd"/>
-      <w:r>
-        <w:t xml:space="preserve">, som sørger for at </w:t>
+        <w:t xml:space="preserve">Til sidst returneres der til TrafficController, som sørger for at </w:t>
       </w:r>
       <w:r>
         <w:t xml:space="preserve">printe den opdaterede liste ud via Logger-klassen. </w:t>
@@ -867,11 +568,6 @@
       </w:r>
     </w:p>
     <w:p>
-      <w:pPr>
-        <w:rPr>
-          <w:lang w:val="en-US"/>
-        </w:rPr>
-      </w:pPr>
       <w:r>
         <w:rPr>
           <w:lang w:val="en-US"/>
@@ -879,31 +575,12 @@
         <w:t xml:space="preserve">How did you divide the software classes between group members for implementation and test? </w:t>
       </w:r>
       <w:r>
-        <w:rPr>
-          <w:lang w:val="en-US"/>
-        </w:rPr>
         <w:t>Why did you divide it as you did?</w:t>
       </w:r>
     </w:p>
     <w:p>
       <w:r>
-        <w:t xml:space="preserve">Vi har lavet softwarearkitekturen i skolen og lavet en del pair programmering sammen, det har vi valgt at gøre for at alle har den fulde forståelse af systemet. Så delte vi de forskellige test klasser ud, vi delte det lidt ud efter lyst, men sørgede for hver klasse var i sin egen fil. Da man kan spare meget tid ved at dele opgaverne ud, men effektiviteten falder en del hvis man skal bruge tid på </w:t>
-      </w:r>
-      <w:proofErr w:type="spellStart"/>
-      <w:r>
-        <w:t>merge</w:t>
-      </w:r>
-      <w:proofErr w:type="spellEnd"/>
-      <w:r>
-        <w:t xml:space="preserve"> </w:t>
-      </w:r>
-      <w:proofErr w:type="spellStart"/>
-      <w:r>
-        <w:t>errors</w:t>
-      </w:r>
-      <w:proofErr w:type="spellEnd"/>
-      <w:r>
-        <w:t xml:space="preserve"> hver gang.</w:t>
+        <w:t>Vi har lavet softwarearkitekturen i skolen og lavet en del pair programmering sammen, det har vi valgt at gøre for at alle har den fulde forståelse af systemet. Så delte vi de forskellige test klasser ud, vi delte det lidt ud efter lyst, men sørgede for hver klasse var i sin egen fil. Da man kan spare meget tid ved at dele opgaverne ud, men effektiviteten falder en del hvis man skal bruge tid på merge errors hver gang.</w:t>
       </w:r>
     </w:p>
     <w:p>
@@ -925,29 +602,29 @@
         <w:rPr>
           <w:lang w:val="en-US"/>
         </w:rPr>
-        <w:t>How did the use of a C</w:t>
+        <w:t xml:space="preserve">How did the use of a CI server help you – did it help you at all? </w:t>
+      </w:r>
+      <w:r>
+        <w:t>How/why not?</w:t>
+      </w:r>
+    </w:p>
+    <w:p>
+      <w:r>
+        <w:t>Continues Integration har til tider været en stor hjælp når vi har arbejdet hjemmefra, men hvis man skal kunne bruge det effektivt skal man også have nogle regler sat op og have inddelt projektet ordentligt til at starte med.Hvis man ikke gør det ender man med at bruge meget tid på at merge, og genstarte Visual Studio når den brokker sig over diverse ting.</w:t>
+      </w:r>
+    </w:p>
+    <w:p>
+      <w:r>
+        <w:t>Så for at undgå disse merge og Visual Studie errors, har vi valgt at vi arbejder på hver vores fil når det gælder test, fordi ellers ender vi med at spilde mere tid på at skulle ordne fejl, end vi vinder på at bruge CI. Overordnet har det hjulpet på vores projekt, da vi alle sammen har kunne arbejde på det samtidig, og alle har kunne bidrage til det. Men selvom vi har brugt CI valgte vi ofte at pair programme når vi sad oppe på skolen, især til at starte med da vi ikke havde inddelt projektet ordentligt.</w:t>
+      </w:r>
+    </w:p>
+    <w:p>
+      <w:r>
+        <w:t>Når vi skal bruge CI til næste gang ved vi med sikkerhed at man lige skal have sat det ordentligt op til at starte med, og have nogle faste regler.</w:t>
       </w:r>
       <w:bookmarkStart w:id="0" w:name="_GoBack"/>
       <w:bookmarkEnd w:id="0"/>
-      <w:r>
-        <w:rPr>
-          <w:lang w:val="en-US"/>
-        </w:rPr>
-        <w:t xml:space="preserve">I server help you – did it help you at all? </w:t>
-      </w:r>
-      <w:r>
-        <w:t>How/</w:t>
-      </w:r>
-      <w:proofErr w:type="spellStart"/>
-      <w:r>
-        <w:t>why</w:t>
-      </w:r>
-      <w:proofErr w:type="spellEnd"/>
-      <w:r>
-        <w:t xml:space="preserve"> not?</w:t>
-      </w:r>
-    </w:p>
-    <w:p/>
+    </w:p>
     <w:sectPr>
       <w:headerReference w:type="default" r:id="rId10"/>
       <w:footerReference w:type="default" r:id="rId11"/>
@@ -2113,7 +1790,7 @@
 </file>
 
 <file path=customXml/itemProps1.xml><?xml version="1.0" encoding="utf-8"?>
-<ds:datastoreItem xmlns:ds="http://schemas.openxmlformats.org/officeDocument/2006/customXml" ds:itemID="{3E899255-464E-4BE6-BA1D-8FA7EA6AD362}">
+<ds:datastoreItem xmlns:ds="http://schemas.openxmlformats.org/officeDocument/2006/customXml" ds:itemID="{89FA2982-DC01-47E0-822E-4607D4CB726D}">
   <ds:schemaRefs>
     <ds:schemaRef ds:uri="http://schemas.openxmlformats.org/officeDocument/2006/bibliography"/>
   </ds:schemaRefs>

</xml_diff>

<commit_message>
Added link to static analysis and software metrics now testing if it works by pushing
</commit_message>
<xml_diff>
--- a/Rapport-handin-2.docx
+++ b/Rapport-handin-2.docx
@@ -97,7 +97,6 @@
                 <w:szCs w:val="24"/>
               </w:rPr>
             </w:pPr>
-            <w:proofErr w:type="spellStart"/>
             <w:r>
               <w:rPr>
                 <w:b/>
@@ -106,7 +105,6 @@
               </w:rPr>
               <w:t>Email</w:t>
             </w:r>
-            <w:proofErr w:type="spellEnd"/>
           </w:p>
         </w:tc>
       </w:tr>
@@ -232,14 +230,7 @@
                 <w:sz w:val="24"/>
                 <w:szCs w:val="24"/>
               </w:rPr>
-              <w:t>201610466</w:t>
-            </w:r>
-            <w:r>
-              <w:rPr>
-                <w:sz w:val="24"/>
-                <w:szCs w:val="24"/>
-              </w:rPr>
-              <w:t>@post.au.dk</w:t>
+              <w:t>201610466@post.au.dk</w:t>
             </w:r>
           </w:p>
         </w:tc>
@@ -405,6 +396,7 @@
     <w:p>
       <w:pPr>
         <w:rPr>
+          <w:rStyle w:val="Hyperlink"/>
           <w:b/>
           <w:sz w:val="24"/>
           <w:szCs w:val="24"/>
@@ -451,6 +443,128 @@
     <w:p>
       <w:pPr>
         <w:rPr>
+          <w:rStyle w:val="Hyperlink"/>
+          <w:b/>
+          <w:sz w:val="24"/>
+          <w:szCs w:val="24"/>
+          <w:lang w:val="en-US"/>
+        </w:rPr>
+      </w:pPr>
+      <w:r>
+        <w:rPr>
+          <w:b/>
+          <w:sz w:val="24"/>
+          <w:szCs w:val="24"/>
+          <w:lang w:val="en-US"/>
+        </w:rPr>
+        <w:t xml:space="preserve">URL </w:t>
+      </w:r>
+      <w:proofErr w:type="spellStart"/>
+      <w:r>
+        <w:rPr>
+          <w:b/>
+          <w:sz w:val="24"/>
+          <w:szCs w:val="24"/>
+          <w:lang w:val="en-US"/>
+        </w:rPr>
+        <w:t>til</w:t>
+      </w:r>
+      <w:proofErr w:type="spellEnd"/>
+      <w:r>
+        <w:rPr>
+          <w:b/>
+          <w:sz w:val="24"/>
+          <w:szCs w:val="24"/>
+          <w:lang w:val="en-US"/>
+        </w:rPr>
+        <w:t xml:space="preserve"> Software Metrics</w:t>
+      </w:r>
+      <w:r>
+        <w:rPr>
+          <w:b/>
+          <w:sz w:val="24"/>
+          <w:szCs w:val="24"/>
+          <w:lang w:val="en-US"/>
+        </w:rPr>
+        <w:t xml:space="preserve"> build job: </w:t>
+      </w:r>
+      <w:r>
+        <w:rPr>
+          <w:rStyle w:val="Hyperlink"/>
+          <w:b/>
+          <w:sz w:val="24"/>
+          <w:szCs w:val="24"/>
+          <w:lang w:val="en-US"/>
+        </w:rPr>
+        <w:t>http://ci3.ase.au.dk:8080/job/AAA_Software_metrics/configure</w:t>
+      </w:r>
+    </w:p>
+    <w:p>
+      <w:pPr>
+        <w:rPr>
+          <w:rStyle w:val="Hyperlink"/>
+          <w:b/>
+          <w:color w:val="auto"/>
+          <w:sz w:val="24"/>
+          <w:szCs w:val="24"/>
+          <w:u w:val="none"/>
+        </w:rPr>
+      </w:pPr>
+      <w:r>
+        <w:rPr>
+          <w:b/>
+          <w:sz w:val="24"/>
+          <w:szCs w:val="24"/>
+        </w:rPr>
+        <w:t xml:space="preserve">URL til </w:t>
+      </w:r>
+      <w:proofErr w:type="spellStart"/>
+      <w:r>
+        <w:rPr>
+          <w:b/>
+          <w:sz w:val="24"/>
+          <w:szCs w:val="24"/>
+        </w:rPr>
+        <w:t>Static</w:t>
+      </w:r>
+      <w:proofErr w:type="spellEnd"/>
+      <w:r>
+        <w:rPr>
+          <w:b/>
+          <w:sz w:val="24"/>
+          <w:szCs w:val="24"/>
+        </w:rPr>
+        <w:t xml:space="preserve"> Analysis</w:t>
+      </w:r>
+      <w:r>
+        <w:rPr>
+          <w:b/>
+          <w:sz w:val="24"/>
+          <w:szCs w:val="24"/>
+        </w:rPr>
+        <w:t xml:space="preserve"> job:</w:t>
+      </w:r>
+      <w:r>
+        <w:rPr>
+          <w:b/>
+          <w:sz w:val="24"/>
+          <w:szCs w:val="24"/>
+        </w:rPr>
+        <w:t xml:space="preserve"> </w:t>
+      </w:r>
+      <w:r>
+        <w:rPr>
+          <w:rStyle w:val="Hyperlink"/>
+          <w:b/>
+          <w:sz w:val="24"/>
+          <w:szCs w:val="24"/>
+        </w:rPr>
+        <w:t>http://ci3.ase.au.dk:8080/job/AAA_static_analysis/</w:t>
+      </w:r>
+    </w:p>
+    <w:p>
+      <w:pPr>
+        <w:rPr>
           <w:b/>
           <w:sz w:val="24"/>
           <w:szCs w:val="24"/>
@@ -576,6 +690,8 @@
       <w:r>
         <w:br w:type="page"/>
       </w:r>
+      <w:bookmarkStart w:id="0" w:name="_GoBack"/>
+      <w:bookmarkEnd w:id="0"/>
     </w:p>
     <w:p>
       <w:pPr>
@@ -1440,7 +1556,6 @@
           <w:szCs w:val="24"/>
         </w:rPr>
       </w:pPr>
-      <w:bookmarkStart w:id="0" w:name="_GoBack"/>
       <w:r>
         <w:rPr>
           <w:noProof/>
@@ -1483,7 +1598,6 @@
           </wp:inline>
         </w:drawing>
       </w:r>
-      <w:bookmarkEnd w:id="0"/>
     </w:p>
     <w:p>
       <w:pPr>
@@ -1875,23 +1989,7 @@
           <w:sz w:val="24"/>
           <w:szCs w:val="24"/>
         </w:rPr>
-        <w:t xml:space="preserve">Dette gjorde vi i starten, </w:t>
-      </w:r>
-      <w:proofErr w:type="gramStart"/>
-      <w:r>
-        <w:rPr>
-          <w:sz w:val="24"/>
-          <w:szCs w:val="24"/>
-        </w:rPr>
-        <w:t>således at</w:t>
-      </w:r>
-      <w:proofErr w:type="gramEnd"/>
-      <w:r>
-        <w:rPr>
-          <w:sz w:val="24"/>
-          <w:szCs w:val="24"/>
-        </w:rPr>
-        <w:t xml:space="preserve"> alle var med på hvad opgaven gik ud på. Herefter delte </w:t>
+        <w:t xml:space="preserve">Dette gjorde vi i starten, således at alle var med på hvad opgaven gik ud på. Herefter delte </w:t>
       </w:r>
       <w:r>
         <w:rPr>
@@ -1961,23 +2059,7 @@
           <w:sz w:val="24"/>
           <w:szCs w:val="24"/>
         </w:rPr>
-        <w:t xml:space="preserve">, </w:t>
-      </w:r>
-      <w:proofErr w:type="gramStart"/>
-      <w:r>
-        <w:rPr>
-          <w:sz w:val="24"/>
-          <w:szCs w:val="24"/>
-        </w:rPr>
-        <w:t>således at</w:t>
-      </w:r>
-      <w:proofErr w:type="gramEnd"/>
-      <w:r>
-        <w:rPr>
-          <w:sz w:val="24"/>
-          <w:szCs w:val="24"/>
-        </w:rPr>
-        <w:t xml:space="preserve"> en til to personer sad på en klasse og lavede tests for denne.</w:t>
+        <w:t>, således at en til to personer sad på en klasse og lavede tests for denne.</w:t>
       </w:r>
       <w:r>
         <w:rPr>
@@ -2007,23 +2089,7 @@
           <w:sz w:val="24"/>
           <w:szCs w:val="24"/>
         </w:rPr>
-        <w:t xml:space="preserve"> og </w:t>
-      </w:r>
-      <w:proofErr w:type="gramStart"/>
-      <w:r>
-        <w:rPr>
-          <w:sz w:val="24"/>
-          <w:szCs w:val="24"/>
-        </w:rPr>
-        <w:t>CI serveren</w:t>
-      </w:r>
-      <w:proofErr w:type="gramEnd"/>
-      <w:r>
-        <w:rPr>
-          <w:sz w:val="24"/>
-          <w:szCs w:val="24"/>
-        </w:rPr>
-        <w:t>, gjorde det også måden vi arbejdede på meget nemmere</w:t>
+        <w:t xml:space="preserve"> og CI serveren, gjorde det også måden vi arbejdede på meget nemmere</w:t>
       </w:r>
       <w:r>
         <w:rPr>
@@ -2054,14 +2120,7 @@
           <w:sz w:val="24"/>
           <w:szCs w:val="24"/>
         </w:rPr>
-        <w:t>C</w:t>
-      </w:r>
-      <w:r>
-        <w:rPr>
-          <w:sz w:val="24"/>
-          <w:szCs w:val="24"/>
-        </w:rPr>
-        <w:t>ontinuous</w:t>
+        <w:t>Continuous</w:t>
       </w:r>
       <w:proofErr w:type="spellEnd"/>
       <w:r>
@@ -2216,23 +2275,7 @@
           <w:sz w:val="24"/>
           <w:szCs w:val="24"/>
         </w:rPr>
-        <w:t xml:space="preserve"> Derudover var det godt at bruge til at se, hvordan ens test var. Vi havde en </w:t>
-      </w:r>
-      <w:proofErr w:type="gramStart"/>
-      <w:r>
-        <w:rPr>
-          <w:sz w:val="24"/>
-          <w:szCs w:val="24"/>
-        </w:rPr>
-        <w:t>CI server</w:t>
-      </w:r>
-      <w:proofErr w:type="gramEnd"/>
-      <w:r>
-        <w:rPr>
-          <w:sz w:val="24"/>
-          <w:szCs w:val="24"/>
-        </w:rPr>
-        <w:t xml:space="preserve"> til unit test, hvormed den byggede hurtigere, og en til </w:t>
+        <w:t xml:space="preserve"> Derudover var det godt at bruge til at se, hvordan ens test var. Vi havde en CI server til unit test, hvormed den byggede hurtigere, og en til </w:t>
       </w:r>
       <w:proofErr w:type="spellStart"/>
       <w:r>
@@ -3713,7 +3756,7 @@
 </file>
 
 <file path=customXml/itemProps1.xml><?xml version="1.0" encoding="utf-8"?>
-<ds:datastoreItem xmlns:ds="http://schemas.openxmlformats.org/officeDocument/2006/customXml" ds:itemID="{543FED72-C48D-47A1-B369-0AFD7ADC14D5}">
+<ds:datastoreItem xmlns:ds="http://schemas.openxmlformats.org/officeDocument/2006/customXml" ds:itemID="{9298F360-2960-4F67-BDEA-9C8A51979D47}">
   <ds:schemaRefs>
     <ds:schemaRef ds:uri="http://schemas.openxmlformats.org/officeDocument/2006/bibliography"/>
   </ds:schemaRefs>

</xml_diff>

<commit_message>
removed program from DT. Made handin adjustments. Made integration plan for bottom up integration instead of sandwich integration
</commit_message>
<xml_diff>
--- a/Rapport-handin-2.docx
+++ b/Rapport-handin-2.docx
@@ -477,16 +477,7 @@
           <w:szCs w:val="24"/>
           <w:lang w:val="en-US"/>
         </w:rPr>
-        <w:t xml:space="preserve"> Software Metrics</w:t>
-      </w:r>
-      <w:r>
-        <w:rPr>
-          <w:b/>
-          <w:sz w:val="24"/>
-          <w:szCs w:val="24"/>
-          <w:lang w:val="en-US"/>
-        </w:rPr>
-        <w:t xml:space="preserve"> build job: </w:t>
+        <w:t xml:space="preserve"> Software Metrics build job: </w:t>
       </w:r>
       <w:r>
         <w:rPr>
@@ -508,6 +499,7 @@
           <w:sz w:val="24"/>
           <w:szCs w:val="24"/>
           <w:u w:val="none"/>
+          <w:lang w:val="en-US"/>
         </w:rPr>
       </w:pPr>
       <w:r>
@@ -515,8 +507,9 @@
           <w:b/>
           <w:sz w:val="24"/>
           <w:szCs w:val="24"/>
-        </w:rPr>
-        <w:t xml:space="preserve">URL til </w:t>
+          <w:lang w:val="en-US"/>
+        </w:rPr>
+        <w:t xml:space="preserve">URL </w:t>
       </w:r>
       <w:proofErr w:type="spellStart"/>
       <w:r>
@@ -524,8 +517,9 @@
           <w:b/>
           <w:sz w:val="24"/>
           <w:szCs w:val="24"/>
-        </w:rPr>
-        <w:t>Static</w:t>
+          <w:lang w:val="en-US"/>
+        </w:rPr>
+        <w:t>til</w:t>
       </w:r>
       <w:proofErr w:type="spellEnd"/>
       <w:r>
@@ -533,24 +527,9 @@
           <w:b/>
           <w:sz w:val="24"/>
           <w:szCs w:val="24"/>
-        </w:rPr>
-        <w:t xml:space="preserve"> Analysis</w:t>
-      </w:r>
-      <w:r>
-        <w:rPr>
-          <w:b/>
-          <w:sz w:val="24"/>
-          <w:szCs w:val="24"/>
-        </w:rPr>
-        <w:t xml:space="preserve"> job:</w:t>
-      </w:r>
-      <w:r>
-        <w:rPr>
-          <w:b/>
-          <w:sz w:val="24"/>
-          <w:szCs w:val="24"/>
-        </w:rPr>
-        <w:t xml:space="preserve"> </w:t>
+          <w:lang w:val="en-US"/>
+        </w:rPr>
+        <w:t xml:space="preserve"> Static Analysis job: </w:t>
       </w:r>
       <w:r>
         <w:rPr>
@@ -558,6 +537,7 @@
           <w:b/>
           <w:sz w:val="24"/>
           <w:szCs w:val="24"/>
+          <w:lang w:val="en-US"/>
         </w:rPr>
         <w:t>http://ci3.ase.au.dk:8080/job/AAA_static_analysis/</w:t>
       </w:r>
@@ -568,6 +548,7 @@
           <w:b/>
           <w:sz w:val="24"/>
           <w:szCs w:val="24"/>
+          <w:lang w:val="en-US"/>
         </w:rPr>
       </w:pPr>
       <w:r>
@@ -575,8 +556,9 @@
           <w:b/>
           <w:sz w:val="24"/>
           <w:szCs w:val="24"/>
-        </w:rPr>
-        <w:t xml:space="preserve">URL til Jenkins </w:t>
+          <w:lang w:val="en-US"/>
+        </w:rPr>
+        <w:t xml:space="preserve">URL </w:t>
       </w:r>
       <w:proofErr w:type="spellStart"/>
       <w:r>
@@ -584,8 +566,9 @@
           <w:b/>
           <w:sz w:val="24"/>
           <w:szCs w:val="24"/>
-        </w:rPr>
-        <w:t>coverage</w:t>
+          <w:lang w:val="en-US"/>
+        </w:rPr>
+        <w:t>til</w:t>
       </w:r>
       <w:proofErr w:type="spellEnd"/>
       <w:r>
@@ -593,8 +576,9 @@
           <w:b/>
           <w:sz w:val="24"/>
           <w:szCs w:val="24"/>
-        </w:rPr>
-        <w:t xml:space="preserve">: </w:t>
+          <w:lang w:val="en-US"/>
+        </w:rPr>
+        <w:t xml:space="preserve"> Jenkins coverage: </w:t>
       </w:r>
       <w:hyperlink r:id="rId10" w:history="1">
         <w:r>
@@ -603,6 +587,7 @@
             <w:b/>
             <w:sz w:val="24"/>
             <w:szCs w:val="24"/>
+            <w:lang w:val="en-US"/>
           </w:rPr>
           <w:t>http://ci3.ase.au.dk:8080/job/SWT2_AAA_dotCover/</w:t>
         </w:r>
@@ -612,6 +597,7 @@
           <w:b/>
           <w:sz w:val="24"/>
           <w:szCs w:val="24"/>
+          <w:lang w:val="en-US"/>
         </w:rPr>
         <w:t xml:space="preserve"> </w:t>
       </w:r>
@@ -621,6 +607,7 @@
         <w:rPr>
           <w:rStyle w:val="Hyperlink"/>
           <w:b/>
+          <w:lang w:val="en-US"/>
         </w:rPr>
       </w:pPr>
       <w:r>
@@ -628,8 +615,9 @@
           <w:b/>
           <w:sz w:val="24"/>
           <w:szCs w:val="24"/>
-        </w:rPr>
-        <w:t xml:space="preserve">URL til GitHub </w:t>
+          <w:lang w:val="en-US"/>
+        </w:rPr>
+        <w:t xml:space="preserve">URL </w:t>
       </w:r>
       <w:proofErr w:type="spellStart"/>
       <w:r>
@@ -637,8 +625,9 @@
           <w:b/>
           <w:sz w:val="24"/>
           <w:szCs w:val="24"/>
-        </w:rPr>
-        <w:t>repository</w:t>
+          <w:lang w:val="en-US"/>
+        </w:rPr>
+        <w:t>til</w:t>
       </w:r>
       <w:proofErr w:type="spellEnd"/>
       <w:r>
@@ -646,6 +635,16 @@
           <w:b/>
           <w:sz w:val="24"/>
           <w:szCs w:val="24"/>
+          <w:lang w:val="en-US"/>
+        </w:rPr>
+        <w:t xml:space="preserve"> GitHub repository</w:t>
+      </w:r>
+      <w:r>
+        <w:rPr>
+          <w:b/>
+          <w:sz w:val="24"/>
+          <w:szCs w:val="24"/>
+          <w:lang w:val="en-US"/>
         </w:rPr>
         <w:t xml:space="preserve">: </w:t>
       </w:r>
@@ -656,6 +655,7 @@
             <w:b/>
             <w:sz w:val="24"/>
             <w:szCs w:val="24"/>
+            <w:lang w:val="en-US"/>
           </w:rPr>
           <w:t>https://github.com/andersfibiger/SWT2</w:t>
         </w:r>
@@ -667,6 +667,7 @@
           <w:rStyle w:val="Hyperlink"/>
           <w:color w:val="auto"/>
           <w:u w:val="none"/>
+          <w:lang w:val="en-US"/>
         </w:rPr>
       </w:pPr>
     </w:p>
@@ -675,6 +676,7 @@
         <w:rPr>
           <w:rStyle w:val="Hyperlink"/>
           <w:u w:val="none"/>
+          <w:lang w:val="en-US"/>
         </w:rPr>
       </w:pPr>
     </w:p>
@@ -685,19 +687,27 @@
           <w:color w:val="2F5496" w:themeColor="accent1" w:themeShade="BF"/>
           <w:sz w:val="32"/>
           <w:szCs w:val="32"/>
+          <w:lang w:val="en-US"/>
         </w:rPr>
       </w:pPr>
       <w:r>
+        <w:rPr>
+          <w:lang w:val="en-US"/>
+        </w:rPr>
         <w:br w:type="page"/>
       </w:r>
-      <w:bookmarkStart w:id="0" w:name="_GoBack"/>
-      <w:bookmarkEnd w:id="0"/>
     </w:p>
     <w:p>
       <w:pPr>
         <w:pStyle w:val="Overskrift1"/>
+        <w:rPr>
+          <w:lang w:val="en-US"/>
+        </w:rPr>
       </w:pPr>
       <w:r>
+        <w:rPr>
+          <w:lang w:val="en-US"/>
+        </w:rPr>
         <w:lastRenderedPageBreak/>
         <w:t>Software Design</w:t>
       </w:r>
@@ -2540,6 +2550,353 @@
       <w:pPr>
         <w:pStyle w:val="Overskrift1"/>
       </w:pPr>
+      <w:proofErr w:type="spellStart"/>
+      <w:r>
+        <w:t>Dependency</w:t>
+      </w:r>
+      <w:proofErr w:type="spellEnd"/>
+      <w:r>
+        <w:t xml:space="preserve"> </w:t>
+      </w:r>
+      <w:proofErr w:type="spellStart"/>
+      <w:r>
+        <w:t>tree</w:t>
+      </w:r>
+      <w:proofErr w:type="spellEnd"/>
+    </w:p>
+    <w:p/>
+    <w:p>
+      <w:r>
+        <w:t xml:space="preserve">I forbindelse med integrationstest er der først udarbejdet et </w:t>
+      </w:r>
+      <w:proofErr w:type="spellStart"/>
+      <w:r>
+        <w:t>dependency</w:t>
+      </w:r>
+      <w:proofErr w:type="spellEnd"/>
+      <w:r>
+        <w:t xml:space="preserve"> </w:t>
+      </w:r>
+      <w:proofErr w:type="spellStart"/>
+      <w:r>
+        <w:t>tree</w:t>
+      </w:r>
+      <w:proofErr w:type="spellEnd"/>
+      <w:r>
+        <w:t xml:space="preserve">. Dette ses på </w:t>
+      </w:r>
+      <w:r>
+        <w:fldChar w:fldCharType="begin"/>
+      </w:r>
+      <w:r>
+        <w:instrText xml:space="preserve"> REF _Ref530468327 \h </w:instrText>
+      </w:r>
+      <w:r>
+        <w:fldChar w:fldCharType="separate"/>
+      </w:r>
+      <w:r>
+        <w:t xml:space="preserve">Figur </w:t>
+      </w:r>
+      <w:r>
+        <w:rPr>
+          <w:noProof/>
+        </w:rPr>
+        <w:t>3</w:t>
+      </w:r>
+      <w:r>
+        <w:fldChar w:fldCharType="end"/>
+      </w:r>
+      <w:r>
+        <w:t xml:space="preserve">, og er første skridt i integrationstestplanlægningen. Program er der hvor </w:t>
+      </w:r>
+      <w:proofErr w:type="spellStart"/>
+      <w:r>
+        <w:t>main</w:t>
+      </w:r>
+      <w:proofErr w:type="spellEnd"/>
+      <w:r>
+        <w:t xml:space="preserve"> er og altså der hvor alle de andre klasser bliver initialiseret</w:t>
+      </w:r>
+      <w:r>
+        <w:t xml:space="preserve">, og derfor er den ikke med i </w:t>
+      </w:r>
+      <w:proofErr w:type="spellStart"/>
+      <w:r>
+        <w:t>dependency</w:t>
+      </w:r>
+      <w:proofErr w:type="spellEnd"/>
+      <w:r>
+        <w:t xml:space="preserve"> </w:t>
+      </w:r>
+      <w:proofErr w:type="spellStart"/>
+      <w:r>
+        <w:t>tree</w:t>
+      </w:r>
+      <w:proofErr w:type="spellEnd"/>
+      <w:r>
+        <w:t>.</w:t>
+      </w:r>
+      <w:r>
+        <w:t xml:space="preserve"> </w:t>
+      </w:r>
+      <w:proofErr w:type="spellStart"/>
+      <w:r>
+        <w:t>TransponderReceiver</w:t>
+      </w:r>
+      <w:proofErr w:type="spellEnd"/>
+      <w:r>
+        <w:t xml:space="preserve"> laver et event, som </w:t>
+      </w:r>
+      <w:proofErr w:type="spellStart"/>
+      <w:r>
+        <w:t>Decoder</w:t>
+      </w:r>
+      <w:proofErr w:type="spellEnd"/>
+      <w:r>
+        <w:t xml:space="preserve"> lytter på. </w:t>
+      </w:r>
+      <w:proofErr w:type="spellStart"/>
+      <w:r>
+        <w:t>Decoder</w:t>
+      </w:r>
+      <w:proofErr w:type="spellEnd"/>
+      <w:r>
+        <w:t xml:space="preserve"> afhænger derfor af </w:t>
+      </w:r>
+      <w:proofErr w:type="spellStart"/>
+      <w:r>
+        <w:t>TransponderReceiver</w:t>
+      </w:r>
+      <w:proofErr w:type="spellEnd"/>
+      <w:r>
+        <w:t xml:space="preserve">. </w:t>
+      </w:r>
+      <w:proofErr w:type="spellStart"/>
+      <w:r>
+        <w:t>TrackHandler</w:t>
+      </w:r>
+      <w:proofErr w:type="spellEnd"/>
+      <w:r>
+        <w:t xml:space="preserve"> håndterer </w:t>
+      </w:r>
+      <w:proofErr w:type="spellStart"/>
+      <w:r>
+        <w:t>trackdata</w:t>
+      </w:r>
+      <w:proofErr w:type="spellEnd"/>
+      <w:r>
+        <w:t xml:space="preserve">, som er blevet </w:t>
+      </w:r>
+      <w:proofErr w:type="spellStart"/>
+      <w:r>
+        <w:t>decodet</w:t>
+      </w:r>
+      <w:proofErr w:type="spellEnd"/>
+      <w:r>
+        <w:t xml:space="preserve"> fra </w:t>
+      </w:r>
+      <w:proofErr w:type="spellStart"/>
+      <w:r>
+        <w:t>Decoder</w:t>
+      </w:r>
+      <w:proofErr w:type="spellEnd"/>
+      <w:r>
+        <w:t xml:space="preserve">, hvorfor </w:t>
+      </w:r>
+      <w:proofErr w:type="spellStart"/>
+      <w:r>
+        <w:t>TrackHandler</w:t>
+      </w:r>
+      <w:proofErr w:type="spellEnd"/>
+      <w:r>
+        <w:t xml:space="preserve"> afhænger af </w:t>
+      </w:r>
+      <w:proofErr w:type="spellStart"/>
+      <w:r>
+        <w:t>Decoder</w:t>
+      </w:r>
+      <w:proofErr w:type="spellEnd"/>
+      <w:r>
+        <w:t xml:space="preserve">. Til sidst har vi det nederste lag i vores </w:t>
+      </w:r>
+      <w:proofErr w:type="spellStart"/>
+      <w:r>
+        <w:t>dependency</w:t>
+      </w:r>
+      <w:proofErr w:type="spellEnd"/>
+      <w:r>
+        <w:t xml:space="preserve"> </w:t>
+      </w:r>
+      <w:proofErr w:type="spellStart"/>
+      <w:r>
+        <w:t>tree</w:t>
+      </w:r>
+      <w:proofErr w:type="spellEnd"/>
+      <w:r>
+        <w:t xml:space="preserve">. Her har vi de fire klasser, som alle afhænger af </w:t>
+      </w:r>
+      <w:proofErr w:type="spellStart"/>
+      <w:r>
+        <w:t>TrackHandler</w:t>
+      </w:r>
+      <w:proofErr w:type="spellEnd"/>
+      <w:r>
+        <w:t>.</w:t>
+      </w:r>
+      <w:r>
+        <w:t xml:space="preserve"> </w:t>
+      </w:r>
+      <w:r>
+        <w:t xml:space="preserve"> </w:t>
+      </w:r>
+    </w:p>
+    <w:p>
+      <w:pPr>
+        <w:keepNext/>
+      </w:pPr>
+      <w:r>
+        <w:drawing>
+          <wp:inline distT="0" distB="0" distL="0" distR="0" wp14:anchorId="4E3BFAEE" wp14:editId="7C22E3F5">
+            <wp:extent cx="6120130" cy="3459497"/>
+            <wp:effectExtent l="0" t="0" r="0" b="7620"/>
+            <wp:docPr id="2" name="Billede 2"/>
+            <wp:cNvGraphicFramePr>
+              <a:graphicFrameLocks xmlns:a="http://schemas.openxmlformats.org/drawingml/2006/main" noChangeAspect="1"/>
+            </wp:cNvGraphicFramePr>
+            <a:graphic xmlns:a="http://schemas.openxmlformats.org/drawingml/2006/main">
+              <a:graphicData uri="http://schemas.openxmlformats.org/drawingml/2006/picture">
+                <pic:pic xmlns:pic="http://schemas.openxmlformats.org/drawingml/2006/picture">
+                  <pic:nvPicPr>
+                    <pic:cNvPr id="1" name=""/>
+                    <pic:cNvPicPr/>
+                  </pic:nvPicPr>
+                  <pic:blipFill>
+                    <a:blip r:embed="rId14">
+                      <a:extLst>
+                        <a:ext uri="{28A0092B-C50C-407E-A947-70E740481C1C}">
+                          <a14:useLocalDpi xmlns:a14="http://schemas.microsoft.com/office/drawing/2010/main" val="0"/>
+                        </a:ext>
+                      </a:extLst>
+                    </a:blip>
+                    <a:stretch>
+                      <a:fillRect/>
+                    </a:stretch>
+                  </pic:blipFill>
+                  <pic:spPr>
+                    <a:xfrm>
+                      <a:off x="0" y="0"/>
+                      <a:ext cx="6120130" cy="3459497"/>
+                    </a:xfrm>
+                    <a:prstGeom prst="rect">
+                      <a:avLst/>
+                    </a:prstGeom>
+                  </pic:spPr>
+                </pic:pic>
+              </a:graphicData>
+            </a:graphic>
+          </wp:inline>
+        </w:drawing>
+      </w:r>
+      <w:bookmarkStart w:id="0" w:name="_GoBack"/>
+      <w:bookmarkEnd w:id="0"/>
+    </w:p>
+    <w:p>
+      <w:pPr>
+        <w:pStyle w:val="Billedtekst"/>
+        <w:rPr>
+          <w:lang w:val="en-US"/>
+        </w:rPr>
+      </w:pPr>
+      <w:bookmarkStart w:id="1" w:name="_Ref530468327"/>
+      <w:proofErr w:type="spellStart"/>
+      <w:r>
+        <w:rPr>
+          <w:lang w:val="en-US"/>
+        </w:rPr>
+        <w:t>Figur</w:t>
+      </w:r>
+      <w:proofErr w:type="spellEnd"/>
+      <w:r>
+        <w:rPr>
+          <w:lang w:val="en-US"/>
+        </w:rPr>
+        <w:t xml:space="preserve"> </w:t>
+      </w:r>
+      <w:r>
+        <w:fldChar w:fldCharType="begin"/>
+      </w:r>
+      <w:r>
+        <w:rPr>
+          <w:lang w:val="en-US"/>
+        </w:rPr>
+        <w:instrText xml:space="preserve"> SEQ Figur \* ARABIC </w:instrText>
+      </w:r>
+      <w:r>
+        <w:fldChar w:fldCharType="separate"/>
+      </w:r>
+      <w:r>
+        <w:rPr>
+          <w:noProof/>
+          <w:lang w:val="en-US"/>
+        </w:rPr>
+        <w:t>3</w:t>
+      </w:r>
+      <w:r>
+        <w:fldChar w:fldCharType="end"/>
+      </w:r>
+      <w:bookmarkEnd w:id="1"/>
+      <w:r>
+        <w:rPr>
+          <w:lang w:val="en-US"/>
+        </w:rPr>
+        <w:t xml:space="preserve"> – dependency tree fo</w:t>
+      </w:r>
+      <w:r>
+        <w:rPr>
+          <w:lang w:val="en-US"/>
+        </w:rPr>
+        <w:t xml:space="preserve">r </w:t>
+      </w:r>
+      <w:proofErr w:type="spellStart"/>
+      <w:r>
+        <w:rPr>
+          <w:lang w:val="en-US"/>
+        </w:rPr>
+        <w:t>AirTrafficController</w:t>
+      </w:r>
+      <w:proofErr w:type="spellEnd"/>
+    </w:p>
+    <w:p>
+      <w:pPr>
+        <w:pStyle w:val="Overskrift1"/>
+        <w:rPr>
+          <w:lang w:val="en-US"/>
+        </w:rPr>
+      </w:pPr>
+      <w:proofErr w:type="spellStart"/>
+      <w:r>
+        <w:rPr>
+          <w:lang w:val="en-US"/>
+        </w:rPr>
+        <w:t>Integrationsplan</w:t>
+      </w:r>
+      <w:proofErr w:type="spellEnd"/>
+    </w:p>
+    <w:p>
+      <w:r>
+        <w:t>Vi har valgt a</w:t>
+      </w:r>
+      <w:r>
+        <w:t xml:space="preserve">t bruge sandwich integration, da den havde det bedste fra Bottom Up og Top Down integration. Til gengæld kræver den mere planlægning, men da systemet ikke er det største, har vi valgt at bruge sandwich integration. </w:t>
+      </w:r>
+      <w:r>
+        <w:t>I sandwich integration tager vi først det nederste lag og tester. Herefter tager vi det øverste lag og på den måde er det en blanding af de to andre integrationstests.</w:t>
+      </w:r>
+    </w:p>
+    <w:p>
+      <w:pPr>
+        <w:pStyle w:val="Overskrift1"/>
+      </w:pPr>
       <w:r>
         <w:t>Konklusion</w:t>
       </w:r>
@@ -2592,8 +2949,8 @@
       </w:pPr>
     </w:p>
     <w:sectPr>
-      <w:headerReference w:type="default" r:id="rId14"/>
-      <w:footerReference w:type="default" r:id="rId15"/>
+      <w:headerReference w:type="default" r:id="rId15"/>
+      <w:footerReference w:type="default" r:id="rId16"/>
       <w:pgSz w:w="11906" w:h="16838"/>
       <w:pgMar w:top="1701" w:right="1134" w:bottom="1701" w:left="1134" w:header="708" w:footer="708" w:gutter="0"/>
       <w:cols w:space="708"/>
@@ -3756,7 +4113,7 @@
 </file>
 
 <file path=customXml/itemProps1.xml><?xml version="1.0" encoding="utf-8"?>
-<ds:datastoreItem xmlns:ds="http://schemas.openxmlformats.org/officeDocument/2006/customXml" ds:itemID="{9298F360-2960-4F67-BDEA-9C8A51979D47}">
+<ds:datastoreItem xmlns:ds="http://schemas.openxmlformats.org/officeDocument/2006/customXml" ds:itemID="{7A68FE37-1895-4167-84F4-8022DB5B218F}">
   <ds:schemaRefs>
     <ds:schemaRef ds:uri="http://schemas.openxmlformats.org/officeDocument/2006/bibliography"/>
   </ds:schemaRefs>

</xml_diff>

<commit_message>
changed sequence and class diagram in handin
</commit_message>
<xml_diff>
--- a/Rapport-handin-2.docx
+++ b/Rapport-handin-2.docx
@@ -772,8 +772,8 @@
           <w:szCs w:val="24"/>
         </w:rPr>
         <w:drawing>
-          <wp:inline distT="0" distB="0" distL="0" distR="0" wp14:anchorId="002A7BAD" wp14:editId="1D18E52D">
-            <wp:extent cx="6120130" cy="4544060"/>
+          <wp:inline distT="0" distB="0" distL="0" distR="0" wp14:anchorId="002A7BAD" wp14:editId="798E988A">
+            <wp:extent cx="5353276" cy="4544060"/>
             <wp:effectExtent l="0" t="0" r="0" b="8890"/>
             <wp:docPr id="1" name="Billede 1"/>
             <wp:cNvGraphicFramePr>
@@ -787,7 +787,13 @@
                     <pic:cNvPicPr/>
                   </pic:nvPicPr>
                   <pic:blipFill>
-                    <a:blip r:embed="rId12"/>
+                    <a:blip r:embed="rId12">
+                      <a:extLst>
+                        <a:ext uri="{28A0092B-C50C-407E-A947-70E740481C1C}">
+                          <a14:useLocalDpi xmlns:a14="http://schemas.microsoft.com/office/drawing/2010/main" val="0"/>
+                        </a:ext>
+                      </a:extLst>
+                    </a:blip>
                     <a:stretch>
                       <a:fillRect/>
                     </a:stretch>
@@ -795,7 +801,7 @@
                   <pic:spPr>
                     <a:xfrm>
                       <a:off x="0" y="0"/>
-                      <a:ext cx="6120130" cy="4544060"/>
+                      <a:ext cx="5353276" cy="4544060"/>
                     </a:xfrm>
                     <a:prstGeom prst="rect">
                       <a:avLst/>
@@ -1573,9 +1579,9 @@
           <w:szCs w:val="24"/>
         </w:rPr>
         <w:drawing>
-          <wp:inline distT="0" distB="0" distL="0" distR="0" wp14:anchorId="5D057BAD" wp14:editId="4A10DC66">
-            <wp:extent cx="6120130" cy="3879850"/>
-            <wp:effectExtent l="0" t="0" r="0" b="6350"/>
+          <wp:inline distT="0" distB="0" distL="0" distR="0" wp14:anchorId="5D057BAD" wp14:editId="1A942461">
+            <wp:extent cx="6120130" cy="3115702"/>
+            <wp:effectExtent l="0" t="0" r="0" b="8890"/>
             <wp:docPr id="3" name="Billede 3"/>
             <wp:cNvGraphicFramePr>
               <a:graphicFrameLocks xmlns:a="http://schemas.openxmlformats.org/drawingml/2006/main" noChangeAspect="1"/>
@@ -1588,7 +1594,13 @@
                     <pic:cNvPicPr/>
                   </pic:nvPicPr>
                   <pic:blipFill>
-                    <a:blip r:embed="rId13"/>
+                    <a:blip r:embed="rId13">
+                      <a:extLst>
+                        <a:ext uri="{28A0092B-C50C-407E-A947-70E740481C1C}">
+                          <a14:useLocalDpi xmlns:a14="http://schemas.microsoft.com/office/drawing/2010/main" val="0"/>
+                        </a:ext>
+                      </a:extLst>
+                    </a:blip>
                     <a:stretch>
                       <a:fillRect/>
                     </a:stretch>
@@ -1596,7 +1608,7 @@
                   <pic:spPr>
                     <a:xfrm>
                       <a:off x="0" y="0"/>
-                      <a:ext cx="6120130" cy="3879850"/>
+                      <a:ext cx="6120130" cy="3115702"/>
                     </a:xfrm>
                     <a:prstGeom prst="rect">
                       <a:avLst/>
@@ -1608,6 +1620,8 @@
           </wp:inline>
         </w:drawing>
       </w:r>
+      <w:bookmarkStart w:id="0" w:name="_GoBack"/>
+      <w:bookmarkEnd w:id="0"/>
     </w:p>
     <w:p>
       <w:pPr>
@@ -2755,6 +2769,9 @@
         <w:keepNext/>
       </w:pPr>
       <w:r>
+        <w:rPr>
+          <w:noProof/>
+        </w:rPr>
         <w:drawing>
           <wp:inline distT="0" distB="0" distL="0" distR="0" wp14:anchorId="4E3BFAEE" wp14:editId="7C22E3F5">
             <wp:extent cx="6120130" cy="3459497"/>
@@ -2797,8 +2814,6 @@
           </wp:inline>
         </w:drawing>
       </w:r>
-      <w:bookmarkStart w:id="0" w:name="_GoBack"/>
-      <w:bookmarkEnd w:id="0"/>
     </w:p>
     <w:p>
       <w:pPr>
@@ -4113,7 +4128,7 @@
 </file>
 
 <file path=customXml/itemProps1.xml><?xml version="1.0" encoding="utf-8"?>
-<ds:datastoreItem xmlns:ds="http://schemas.openxmlformats.org/officeDocument/2006/customXml" ds:itemID="{7A68FE37-1895-4167-84F4-8022DB5B218F}">
+<ds:datastoreItem xmlns:ds="http://schemas.openxmlformats.org/officeDocument/2006/customXml" ds:itemID="{1856AAAB-CF8E-45D1-AEAE-03EA6FA2779C}">
   <ds:schemaRefs>
     <ds:schemaRef ds:uri="http://schemas.openxmlformats.org/officeDocument/2006/bibliography"/>
   </ds:schemaRefs>

</xml_diff>

<commit_message>
changed to correct new diagrams in handin and fixed integration plan
</commit_message>
<xml_diff>
--- a/Rapport-handin-2.docx
+++ b/Rapport-handin-2.docx
@@ -1620,8 +1620,6 @@
           </wp:inline>
         </w:drawing>
       </w:r>
-      <w:bookmarkStart w:id="0" w:name="_GoBack"/>
-      <w:bookmarkEnd w:id="0"/>
     </w:p>
     <w:p>
       <w:pPr>
@@ -2578,7 +2576,6 @@
       </w:r>
       <w:proofErr w:type="spellEnd"/>
     </w:p>
-    <w:p/>
     <w:p>
       <w:r>
         <w:t xml:space="preserve">I forbindelse med integrationstest er der først udarbejdet et </w:t>
@@ -2763,6 +2760,68 @@
       <w:r>
         <w:t xml:space="preserve"> </w:t>
       </w:r>
+    </w:p>
+    <w:p>
+      <w:r>
+        <w:t>Eftersom klasserne kommunikerer med events</w:t>
+      </w:r>
+      <w:r>
+        <w:t>,</w:t>
+      </w:r>
+      <w:r>
+        <w:t xml:space="preserve"> kender klassen til hinanden begge veje, og dette er ikke tegnet på </w:t>
+      </w:r>
+      <w:r>
+        <w:fldChar w:fldCharType="begin"/>
+      </w:r>
+      <w:r>
+        <w:instrText xml:space="preserve"> REF _Ref530468327 \h </w:instrText>
+      </w:r>
+      <w:r>
+        <w:fldChar w:fldCharType="separate"/>
+      </w:r>
+      <w:r>
+        <w:t xml:space="preserve">Figur </w:t>
+      </w:r>
+      <w:r>
+        <w:rPr>
+          <w:noProof/>
+        </w:rPr>
+        <w:t>3</w:t>
+      </w:r>
+      <w:r>
+        <w:fldChar w:fldCharType="end"/>
+      </w:r>
+      <w:r>
+        <w:t xml:space="preserve"> for overskuelighedens skyld. Det betyder </w:t>
+      </w:r>
+      <w:proofErr w:type="gramStart"/>
+      <w:r>
+        <w:t>eksempelvis</w:t>
+      </w:r>
+      <w:proofErr w:type="gramEnd"/>
+      <w:r>
+        <w:t xml:space="preserve">, at </w:t>
+      </w:r>
+      <w:proofErr w:type="spellStart"/>
+      <w:r>
+        <w:t>TrackHandler</w:t>
+      </w:r>
+      <w:proofErr w:type="spellEnd"/>
+      <w:r>
+        <w:t xml:space="preserve"> og Logger </w:t>
+      </w:r>
+      <w:r>
+        <w:t xml:space="preserve">begge kender til hinanden. Det samme gælder for alle </w:t>
+      </w:r>
+      <w:r>
+        <w:t>forbindelserne</w:t>
+      </w:r>
+      <w:r>
+        <w:t>, da alle kommunikerer med events grundet vores nye pipeline design.</w:t>
+      </w:r>
+      <w:bookmarkStart w:id="0" w:name="_GoBack"/>
+      <w:bookmarkEnd w:id="0"/>
     </w:p>
     <w:p>
       <w:pPr>
@@ -2902,10 +2961,171 @@
         <w:t>Vi har valgt a</w:t>
       </w:r>
       <w:r>
-        <w:t xml:space="preserve">t bruge sandwich integration, da den havde det bedste fra Bottom Up og Top Down integration. Til gengæld kræver den mere planlægning, men da systemet ikke er det største, har vi valgt at bruge sandwich integration. </w:t>
-      </w:r>
-      <w:r>
-        <w:t>I sandwich integration tager vi først det nederste lag og tester. Herefter tager vi det øverste lag og på den måde er det en blanding af de to andre integrationstests.</w:t>
+        <w:t xml:space="preserve">t bruge </w:t>
+      </w:r>
+      <w:proofErr w:type="spellStart"/>
+      <w:r>
+        <w:t>bottom</w:t>
+      </w:r>
+      <w:proofErr w:type="spellEnd"/>
+      <w:r>
+        <w:t xml:space="preserve"> up</w:t>
+      </w:r>
+      <w:r>
+        <w:t xml:space="preserve"> integration, da den </w:t>
+      </w:r>
+      <w:r>
+        <w:t xml:space="preserve">lignede en meget fin metode at bruge til dette system ud fra vores </w:t>
+      </w:r>
+      <w:proofErr w:type="spellStart"/>
+      <w:r>
+        <w:t>dependency</w:t>
+      </w:r>
+      <w:proofErr w:type="spellEnd"/>
+      <w:r>
+        <w:t xml:space="preserve"> </w:t>
+      </w:r>
+      <w:proofErr w:type="spellStart"/>
+      <w:r>
+        <w:t>tree</w:t>
+      </w:r>
+      <w:proofErr w:type="spellEnd"/>
+      <w:r>
+        <w:t xml:space="preserve">. Integrationsplanen ses på </w:t>
+      </w:r>
+      <w:r>
+        <w:fldChar w:fldCharType="begin"/>
+      </w:r>
+      <w:r>
+        <w:instrText xml:space="preserve"> REF _Ref530471282 \h </w:instrText>
+      </w:r>
+      <w:r>
+        <w:fldChar w:fldCharType="separate"/>
+      </w:r>
+      <w:r>
+        <w:t xml:space="preserve">Figur </w:t>
+      </w:r>
+      <w:r>
+        <w:rPr>
+          <w:noProof/>
+        </w:rPr>
+        <w:t>4</w:t>
+      </w:r>
+      <w:r>
+        <w:fldChar w:fldCharType="end"/>
+      </w:r>
+      <w:r>
+        <w:t xml:space="preserve">, hvor første step er bindeleddet mellem </w:t>
+      </w:r>
+      <w:proofErr w:type="spellStart"/>
+      <w:r>
+        <w:t>TrackHandler</w:t>
+      </w:r>
+      <w:proofErr w:type="spellEnd"/>
+      <w:r>
+        <w:t xml:space="preserve"> </w:t>
+      </w:r>
+      <w:proofErr w:type="spellStart"/>
+      <w:r>
+        <w:t>CalculateVelocity</w:t>
+      </w:r>
+      <w:proofErr w:type="spellEnd"/>
+      <w:r>
+        <w:t xml:space="preserve">. Dermed er de andre </w:t>
+      </w:r>
+      <w:r>
+        <w:t xml:space="preserve">klasser stubbe, da de også afhænger af </w:t>
+      </w:r>
+      <w:proofErr w:type="spellStart"/>
+      <w:r>
+        <w:t>TrackHandler</w:t>
+      </w:r>
+      <w:proofErr w:type="spellEnd"/>
+      <w:r>
+        <w:t xml:space="preserve">, som ses det på </w:t>
+      </w:r>
+      <w:proofErr w:type="spellStart"/>
+      <w:r>
+        <w:t>dependecy</w:t>
+      </w:r>
+      <w:proofErr w:type="spellEnd"/>
+      <w:r>
+        <w:t xml:space="preserve"> </w:t>
+      </w:r>
+      <w:proofErr w:type="spellStart"/>
+      <w:r>
+        <w:t>tree</w:t>
+      </w:r>
+      <w:proofErr w:type="spellEnd"/>
+      <w:r>
+        <w:t xml:space="preserve">. </w:t>
+      </w:r>
+      <w:r>
+        <w:t xml:space="preserve">Således fortsætter integrationstesten. </w:t>
+      </w:r>
+    </w:p>
+    <w:p>
+      <w:pPr>
+        <w:keepNext/>
+      </w:pPr>
+      <w:r>
+        <w:lastRenderedPageBreak/>
+        <w:drawing>
+          <wp:inline distT="0" distB="0" distL="0" distR="0" wp14:anchorId="40DD37CF" wp14:editId="5749F691">
+            <wp:extent cx="6120130" cy="939165"/>
+            <wp:effectExtent l="0" t="0" r="0" b="0"/>
+            <wp:docPr id="4" name="Billede 4"/>
+            <wp:cNvGraphicFramePr>
+              <a:graphicFrameLocks xmlns:a="http://schemas.openxmlformats.org/drawingml/2006/main" noChangeAspect="1"/>
+            </wp:cNvGraphicFramePr>
+            <a:graphic xmlns:a="http://schemas.openxmlformats.org/drawingml/2006/main">
+              <a:graphicData uri="http://schemas.openxmlformats.org/drawingml/2006/picture">
+                <pic:pic xmlns:pic="http://schemas.openxmlformats.org/drawingml/2006/picture">
+                  <pic:nvPicPr>
+                    <pic:cNvPr id="1" name=""/>
+                    <pic:cNvPicPr/>
+                  </pic:nvPicPr>
+                  <pic:blipFill>
+                    <a:blip r:embed="rId15"/>
+                    <a:stretch>
+                      <a:fillRect/>
+                    </a:stretch>
+                  </pic:blipFill>
+                  <pic:spPr>
+                    <a:xfrm>
+                      <a:off x="0" y="0"/>
+                      <a:ext cx="6120130" cy="939165"/>
+                    </a:xfrm>
+                    <a:prstGeom prst="rect">
+                      <a:avLst/>
+                    </a:prstGeom>
+                  </pic:spPr>
+                </pic:pic>
+              </a:graphicData>
+            </a:graphic>
+          </wp:inline>
+        </w:drawing>
+      </w:r>
+    </w:p>
+    <w:p>
+      <w:pPr>
+        <w:pStyle w:val="Billedtekst"/>
+      </w:pPr>
+      <w:bookmarkStart w:id="2" w:name="_Ref530471282"/>
+      <w:r>
+        <w:t xml:space="preserve">Figur </w:t>
+      </w:r>
+      <w:fldSimple w:instr=" SEQ Figur \* ARABIC ">
+        <w:r>
+          <w:rPr>
+            <w:noProof/>
+          </w:rPr>
+          <w:t>4</w:t>
+        </w:r>
+      </w:fldSimple>
+      <w:bookmarkEnd w:id="2"/>
+      <w:r>
+        <w:t xml:space="preserve"> - integrationsplan</w:t>
       </w:r>
     </w:p>
     <w:p>
@@ -2964,8 +3184,8 @@
       </w:pPr>
     </w:p>
     <w:sectPr>
-      <w:headerReference w:type="default" r:id="rId15"/>
-      <w:footerReference w:type="default" r:id="rId16"/>
+      <w:headerReference w:type="default" r:id="rId16"/>
+      <w:footerReference w:type="default" r:id="rId17"/>
       <w:pgSz w:w="11906" w:h="16838"/>
       <w:pgMar w:top="1701" w:right="1134" w:bottom="1701" w:left="1134" w:header="708" w:footer="708" w:gutter="0"/>
       <w:cols w:space="708"/>
@@ -4128,7 +4348,7 @@
 </file>
 
 <file path=customXml/itemProps1.xml><?xml version="1.0" encoding="utf-8"?>
-<ds:datastoreItem xmlns:ds="http://schemas.openxmlformats.org/officeDocument/2006/customXml" ds:itemID="{1856AAAB-CF8E-45D1-AEAE-03EA6FA2779C}">
+<ds:datastoreItem xmlns:ds="http://schemas.openxmlformats.org/officeDocument/2006/customXml" ds:itemID="{8AD89DE2-8187-4727-850F-D921F6E53D3A}">
   <ds:schemaRefs>
     <ds:schemaRef ds:uri="http://schemas.openxmlformats.org/officeDocument/2006/bibliography"/>
   </ds:schemaRefs>

</xml_diff>

<commit_message>
Skrevet noget mere om Continuoes Integration
</commit_message>
<xml_diff>
--- a/Rapport-handin-2.docx
+++ b/Rapport-handin-2.docx
@@ -608,6 +608,7 @@
           <w:b/>
           <w:sz w:val="24"/>
           <w:szCs w:val="24"/>
+          <w:lang w:val="en-US"/>
         </w:rPr>
       </w:pPr>
       <w:r>
@@ -615,34 +616,29 @@
           <w:b/>
           <w:sz w:val="24"/>
           <w:szCs w:val="24"/>
-        </w:rPr>
-        <w:t>URL ti</w:t>
-      </w:r>
+          <w:lang w:val="en-US"/>
+        </w:rPr>
+        <w:t xml:space="preserve">URL </w:t>
+      </w:r>
+      <w:proofErr w:type="spellStart"/>
       <w:r>
         <w:rPr>
           <w:b/>
           <w:sz w:val="24"/>
           <w:szCs w:val="24"/>
-        </w:rPr>
-        <w:t xml:space="preserve">l Integration </w:t>
-      </w:r>
-      <w:proofErr w:type="spellStart"/>
+          <w:lang w:val="en-US"/>
+        </w:rPr>
+        <w:t>til</w:t>
+      </w:r>
+      <w:proofErr w:type="spellEnd"/>
       <w:r>
         <w:rPr>
           <w:b/>
           <w:sz w:val="24"/>
           <w:szCs w:val="24"/>
-        </w:rPr>
-        <w:t>build</w:t>
-      </w:r>
-      <w:proofErr w:type="spellEnd"/>
-      <w:r>
-        <w:rPr>
-          <w:b/>
-          <w:sz w:val="24"/>
-          <w:szCs w:val="24"/>
-        </w:rPr>
-        <w:t xml:space="preserve"> job: </w:t>
+          <w:lang w:val="en-US"/>
+        </w:rPr>
+        <w:t xml:space="preserve"> Integration build job: </w:t>
       </w:r>
       <w:hyperlink r:id="rId11" w:history="1">
         <w:r>
@@ -651,6 +647,7 @@
             <w:b/>
             <w:sz w:val="24"/>
             <w:szCs w:val="24"/>
+            <w:lang w:val="en-US"/>
           </w:rPr>
           <w:t>http://ci3.ase.au.dk:8080/job/AAA_IntegrationTest/</w:t>
         </w:r>
@@ -660,6 +657,7 @@
           <w:b/>
           <w:sz w:val="24"/>
           <w:szCs w:val="24"/>
+          <w:lang w:val="en-US"/>
         </w:rPr>
         <w:t xml:space="preserve"> </w:t>
       </w:r>
@@ -669,6 +667,7 @@
         <w:rPr>
           <w:rStyle w:val="Hyperlink"/>
           <w:b/>
+          <w:lang w:val="en-US"/>
         </w:rPr>
       </w:pPr>
       <w:r>
@@ -676,8 +675,9 @@
           <w:b/>
           <w:sz w:val="24"/>
           <w:szCs w:val="24"/>
-        </w:rPr>
-        <w:t xml:space="preserve">URL til GitHub </w:t>
+          <w:lang w:val="en-US"/>
+        </w:rPr>
+        <w:t xml:space="preserve">URL </w:t>
       </w:r>
       <w:proofErr w:type="spellStart"/>
       <w:r>
@@ -685,8 +685,9 @@
           <w:b/>
           <w:sz w:val="24"/>
           <w:szCs w:val="24"/>
-        </w:rPr>
-        <w:t>repository</w:t>
+          <w:lang w:val="en-US"/>
+        </w:rPr>
+        <w:t>til</w:t>
       </w:r>
       <w:proofErr w:type="spellEnd"/>
       <w:r>
@@ -694,6 +695,16 @@
           <w:b/>
           <w:sz w:val="24"/>
           <w:szCs w:val="24"/>
+          <w:lang w:val="en-US"/>
+        </w:rPr>
+        <w:t xml:space="preserve"> GitHub repository</w:t>
+      </w:r>
+      <w:r>
+        <w:rPr>
+          <w:b/>
+          <w:sz w:val="24"/>
+          <w:szCs w:val="24"/>
+          <w:lang w:val="en-US"/>
         </w:rPr>
         <w:t xml:space="preserve">: </w:t>
       </w:r>
@@ -704,6 +715,7 @@
             <w:b/>
             <w:sz w:val="24"/>
             <w:szCs w:val="24"/>
+            <w:lang w:val="en-US"/>
           </w:rPr>
           <w:t>https://github.com/andersfibiger/SWT2</w:t>
         </w:r>
@@ -715,6 +727,7 @@
           <w:rStyle w:val="Hyperlink"/>
           <w:color w:val="auto"/>
           <w:u w:val="none"/>
+          <w:lang w:val="en-US"/>
         </w:rPr>
       </w:pPr>
     </w:p>
@@ -723,6 +736,7 @@
         <w:rPr>
           <w:rStyle w:val="Hyperlink"/>
           <w:u w:val="none"/>
+          <w:lang w:val="en-US"/>
         </w:rPr>
       </w:pPr>
     </w:p>
@@ -733,13 +747,15 @@
           <w:color w:val="2F5496" w:themeColor="accent1" w:themeShade="BF"/>
           <w:sz w:val="32"/>
           <w:szCs w:val="32"/>
+          <w:lang w:val="en-US"/>
         </w:rPr>
       </w:pPr>
       <w:r>
+        <w:rPr>
+          <w:lang w:val="en-US"/>
+        </w:rPr>
         <w:br w:type="page"/>
       </w:r>
-      <w:bookmarkStart w:id="0" w:name="_GoBack"/>
-      <w:bookmarkEnd w:id="0"/>
     </w:p>
     <w:p>
       <w:pPr>
@@ -2424,7 +2440,112 @@
           <w:sz w:val="24"/>
           <w:szCs w:val="24"/>
         </w:rPr>
-        <w:t>Når vi skal bruge CI til næste gang ved vi med sikkerhed at man lige skal have sat det ordentligt op til at starte med, og have nogle faste regler.</w:t>
+        <w:t xml:space="preserve">Vi har her anden gang i projektet haft meget bedre succes med </w:t>
+      </w:r>
+      <w:proofErr w:type="spellStart"/>
+      <w:r>
+        <w:rPr>
+          <w:sz w:val="24"/>
+          <w:szCs w:val="24"/>
+        </w:rPr>
+        <w:t>Continuous</w:t>
+      </w:r>
+      <w:proofErr w:type="spellEnd"/>
+      <w:r>
+        <w:rPr>
+          <w:sz w:val="24"/>
+          <w:szCs w:val="24"/>
+        </w:rPr>
+        <w:t xml:space="preserve"> Integration. Den primære grund til dette, har været vi har lavet selve designet og gjort klar til de forskellige features oppe på skolen. Efter dette har vi så kunne uddele de forskellige features til gruppe medlemmer. Det har gjort til at vi næsten ikke har skulle</w:t>
+      </w:r>
+      <w:bookmarkStart w:id="0" w:name="_GoBack"/>
+      <w:bookmarkEnd w:id="0"/>
+      <w:r>
+        <w:rPr>
+          <w:sz w:val="24"/>
+          <w:szCs w:val="24"/>
+        </w:rPr>
+        <w:t xml:space="preserve"> bruge noget tid på irriterende </w:t>
+      </w:r>
+      <w:proofErr w:type="spellStart"/>
+      <w:r>
+        <w:rPr>
+          <w:sz w:val="24"/>
+          <w:szCs w:val="24"/>
+        </w:rPr>
+        <w:t>merge</w:t>
+      </w:r>
+      <w:proofErr w:type="spellEnd"/>
+      <w:r>
+        <w:rPr>
+          <w:sz w:val="24"/>
+          <w:szCs w:val="24"/>
+        </w:rPr>
+        <w:t xml:space="preserve"> </w:t>
+      </w:r>
+      <w:proofErr w:type="spellStart"/>
+      <w:r>
+        <w:rPr>
+          <w:sz w:val="24"/>
+          <w:szCs w:val="24"/>
+        </w:rPr>
+        <w:t>errors</w:t>
+      </w:r>
+      <w:proofErr w:type="spellEnd"/>
+      <w:r>
+        <w:rPr>
+          <w:sz w:val="24"/>
+          <w:szCs w:val="24"/>
+        </w:rPr>
+        <w:t xml:space="preserve">, da de forskellige features laves i forskellige filer. Det har gjort oplevelsen med CI meget bedre, da man med </w:t>
+      </w:r>
+      <w:proofErr w:type="spellStart"/>
+      <w:r>
+        <w:rPr>
+          <w:sz w:val="24"/>
+          <w:szCs w:val="24"/>
+        </w:rPr>
+        <w:t>merge</w:t>
+      </w:r>
+      <w:proofErr w:type="spellEnd"/>
+      <w:r>
+        <w:rPr>
+          <w:sz w:val="24"/>
+          <w:szCs w:val="24"/>
+        </w:rPr>
+        <w:t xml:space="preserve"> </w:t>
+      </w:r>
+      <w:proofErr w:type="spellStart"/>
+      <w:r>
+        <w:rPr>
+          <w:sz w:val="24"/>
+          <w:szCs w:val="24"/>
+        </w:rPr>
+        <w:t>errors</w:t>
+      </w:r>
+      <w:proofErr w:type="spellEnd"/>
+      <w:r>
+        <w:rPr>
+          <w:sz w:val="24"/>
+          <w:szCs w:val="24"/>
+        </w:rPr>
+        <w:t xml:space="preserve"> ofte kan føle der er meget irriterende spildtid, og det kan nemt skabe en dårlig stemning, da man kan begynde at skyde skylden for forskellige ting på hinanden. Men da vi primært har valgt at uddele de forskellige features, og brugt </w:t>
+      </w:r>
+      <w:proofErr w:type="spellStart"/>
+      <w:r>
+        <w:rPr>
+          <w:sz w:val="24"/>
+          <w:szCs w:val="24"/>
+        </w:rPr>
+        <w:t>Trello</w:t>
+      </w:r>
+      <w:proofErr w:type="spellEnd"/>
+      <w:r>
+        <w:rPr>
+          <w:sz w:val="24"/>
+          <w:szCs w:val="24"/>
+        </w:rPr>
+        <w:t>, som er et online task board, har vi kunne holde styr på vi heller ikke arbejdede på de samme features.</w:t>
       </w:r>
     </w:p>
     <w:p>
@@ -2469,6 +2590,7 @@
     </w:p>
     <w:p>
       <w:r>
+        <w:lastRenderedPageBreak/>
         <w:t xml:space="preserve">I vores tests har vi gjort brug af forskellige testmetoder. Dette indebærer for eksempel </w:t>
       </w:r>
       <w:proofErr w:type="spellStart"/>
@@ -2588,7 +2710,6 @@
       </w:r>
       <w:proofErr w:type="spellStart"/>
       <w:r>
-        <w:lastRenderedPageBreak/>
         <w:t>TrafficController</w:t>
       </w:r>
       <w:proofErr w:type="spellEnd"/>
@@ -2831,15 +2952,7 @@
         <w:fldChar w:fldCharType="end"/>
       </w:r>
       <w:r>
-        <w:t xml:space="preserve"> for overskuelighedens skyld. Det betyder </w:t>
-      </w:r>
-      <w:proofErr w:type="gramStart"/>
-      <w:r>
-        <w:t>eksempelvis</w:t>
-      </w:r>
-      <w:proofErr w:type="gramEnd"/>
-      <w:r>
-        <w:t xml:space="preserve">, at </w:t>
+        <w:t xml:space="preserve"> for overskuelighedens skyld. Det betyder eksempelvis, at </w:t>
       </w:r>
       <w:proofErr w:type="spellStart"/>
       <w:r>
@@ -2988,6 +3101,7 @@
         <w:rPr>
           <w:lang w:val="en-US"/>
         </w:rPr>
+        <w:lastRenderedPageBreak/>
         <w:t>Integrationsplan</w:t>
       </w:r>
       <w:proofErr w:type="spellEnd"/>
@@ -3108,7 +3222,6 @@
         <w:rPr>
           <w:noProof/>
         </w:rPr>
-        <w:lastRenderedPageBreak/>
         <w:drawing>
           <wp:inline distT="0" distB="0" distL="0" distR="0" wp14:anchorId="40DD37CF" wp14:editId="5749F691">
             <wp:extent cx="6120130" cy="939165"/>
@@ -3291,7 +3404,6 @@
         <w:docPartUnique/>
       </w:docPartObj>
     </w:sdtPr>
-    <w:sdtEndPr/>
     <w:sdtContent>
       <w:sdt>
         <w:sdtPr>
@@ -3301,7 +3413,6 @@
             <w:docPartUnique/>
           </w:docPartObj>
         </w:sdtPr>
-        <w:sdtEndPr/>
         <w:sdtContent>
           <w:p>
             <w:pPr>
@@ -3449,10 +3560,7 @@
     </w:r>
     <w:r>
       <w:tab/>
-      <w:t>05/10</w:t>
-    </w:r>
-    <w:r>
-      <w:t xml:space="preserve"> 2018</w:t>
+      <w:t>05/10 2018</w:t>
     </w:r>
   </w:p>
 </w:hdr>
@@ -4409,7 +4517,7 @@
 </file>
 
 <file path=customXml/itemProps1.xml><?xml version="1.0" encoding="utf-8"?>
-<ds:datastoreItem xmlns:ds="http://schemas.openxmlformats.org/officeDocument/2006/customXml" ds:itemID="{238CD089-35B5-472A-A6D7-56E8584CA31D}">
+<ds:datastoreItem xmlns:ds="http://schemas.openxmlformats.org/officeDocument/2006/customXml" ds:itemID="{C3FDF089-2535-4DBB-B9C8-F1341534E8B3}">
   <ds:schemaRefs>
     <ds:schemaRef ds:uri="http://schemas.openxmlformats.org/officeDocument/2006/bibliography"/>
   </ds:schemaRefs>

</xml_diff>

<commit_message>
final changes to handin
</commit_message>
<xml_diff>
--- a/Rapport-handin-2.docx
+++ b/Rapport-handin-2.docx
@@ -12,7 +12,16 @@
       </w:r>
       <w:proofErr w:type="spellEnd"/>
       <w:r>
-        <w:t xml:space="preserve"> 2 – ATM Del 1</w:t>
+        <w:t xml:space="preserve"> </w:t>
+      </w:r>
+      <w:r>
+        <w:t>3</w:t>
+      </w:r>
+      <w:r>
+        <w:t xml:space="preserve"> – ATM Del </w:t>
+      </w:r>
+      <w:r>
+        <w:t>2</w:t>
       </w:r>
     </w:p>
     <w:p/>
@@ -789,14 +798,14 @@
           <w:sz w:val="24"/>
           <w:szCs w:val="24"/>
         </w:rPr>
-        <w:t xml:space="preserve">Der er på baggrund af systembeskrivelsen </w:t>
-      </w:r>
-      <w:r>
-        <w:rPr>
-          <w:sz w:val="24"/>
-          <w:szCs w:val="24"/>
-        </w:rPr>
-        <w:t xml:space="preserve">er der </w:t>
+        <w:t>Der er på baggrund af systembeskrivelsen</w:t>
+      </w:r>
+      <w:r>
+        <w:rPr>
+          <w:sz w:val="24"/>
+          <w:szCs w:val="24"/>
+        </w:rPr>
+        <w:t xml:space="preserve"> </w:t>
       </w:r>
       <w:r>
         <w:rPr>
@@ -1000,7 +1009,7 @@
           <w:sz w:val="24"/>
           <w:szCs w:val="24"/>
         </w:rPr>
-        <w:t xml:space="preserve">, ved at </w:t>
+        <w:t xml:space="preserve"> ved at </w:t>
       </w:r>
       <w:proofErr w:type="spellStart"/>
       <w:r>
@@ -1250,7 +1259,21 @@
           <w:sz w:val="24"/>
           <w:szCs w:val="24"/>
         </w:rPr>
-        <w:t xml:space="preserve">t koblingen er mindre mellem baseklassen og den konkrete klasse. </w:t>
+        <w:t xml:space="preserve">t koblingen er mindre mellem baseklassen og den </w:t>
+      </w:r>
+      <w:r>
+        <w:rPr>
+          <w:sz w:val="24"/>
+          <w:szCs w:val="24"/>
+        </w:rPr>
+        <w:t>konkrete</w:t>
+      </w:r>
+      <w:r>
+        <w:rPr>
+          <w:sz w:val="24"/>
+          <w:szCs w:val="24"/>
+        </w:rPr>
+        <w:t xml:space="preserve"> klasse. </w:t>
       </w:r>
       <w:r>
         <w:rPr>
@@ -1259,21 +1282,26 @@
         </w:rPr>
         <w:t xml:space="preserve">Derudover er det er smart at benytte i forbindelse med </w:t>
       </w:r>
-      <w:proofErr w:type="spellStart"/>
-      <w:r>
-        <w:rPr>
-          <w:sz w:val="24"/>
-          <w:szCs w:val="24"/>
-        </w:rPr>
-        <w:t>unit.test</w:t>
-      </w:r>
-      <w:proofErr w:type="spellEnd"/>
-      <w:r>
-        <w:rPr>
-          <w:sz w:val="24"/>
-          <w:szCs w:val="24"/>
-        </w:rPr>
-        <w:t xml:space="preserve">, idet vi kan implementere en </w:t>
+      <w:r>
+        <w:rPr>
+          <w:sz w:val="24"/>
+          <w:szCs w:val="24"/>
+        </w:rPr>
+        <w:t>unit</w:t>
+      </w:r>
+      <w:r>
+        <w:rPr>
+          <w:sz w:val="24"/>
+          <w:szCs w:val="24"/>
+        </w:rPr>
+        <w:t xml:space="preserve"> </w:t>
+      </w:r>
+      <w:r>
+        <w:rPr>
+          <w:sz w:val="24"/>
+          <w:szCs w:val="24"/>
+        </w:rPr>
+        <w:t xml:space="preserve">test, idet vi kan implementere en </w:t>
       </w:r>
       <w:proofErr w:type="spellStart"/>
       <w:r>
@@ -1289,7 +1317,21 @@
           <w:sz w:val="24"/>
           <w:szCs w:val="24"/>
         </w:rPr>
-        <w:t xml:space="preserve"> i stedet for at ændre den reelle klasse. </w:t>
+        <w:t xml:space="preserve"> </w:t>
+      </w:r>
+      <w:r>
+        <w:rPr>
+          <w:sz w:val="24"/>
+          <w:szCs w:val="24"/>
+        </w:rPr>
+        <w:t xml:space="preserve">klasse </w:t>
+      </w:r>
+      <w:r>
+        <w:rPr>
+          <w:sz w:val="24"/>
+          <w:szCs w:val="24"/>
+        </w:rPr>
+        <w:t xml:space="preserve">i stedet for at ændre den reelle klasse. </w:t>
       </w:r>
       <w:r>
         <w:rPr>
@@ -1370,7 +1412,7 @@
           <w:sz w:val="24"/>
           <w:szCs w:val="24"/>
         </w:rPr>
-        <w:t xml:space="preserve">, ved at </w:t>
+        <w:t xml:space="preserve"> ved at </w:t>
       </w:r>
       <w:r>
         <w:rPr>
@@ -1650,15 +1692,22 @@
           <w:sz w:val="24"/>
           <w:szCs w:val="24"/>
         </w:rPr>
-        <w:t>fakeklasser</w:t>
-      </w:r>
-      <w:proofErr w:type="spellEnd"/>
-      <w:r>
-        <w:rPr>
-          <w:sz w:val="24"/>
-          <w:szCs w:val="24"/>
-        </w:rPr>
-        <w:t xml:space="preserve">. </w:t>
+        <w:t>fake</w:t>
+      </w:r>
+      <w:proofErr w:type="spellEnd"/>
+      <w:r>
+        <w:rPr>
+          <w:sz w:val="24"/>
+          <w:szCs w:val="24"/>
+        </w:rPr>
+        <w:t xml:space="preserve"> </w:t>
+      </w:r>
+      <w:r>
+        <w:rPr>
+          <w:sz w:val="24"/>
+          <w:szCs w:val="24"/>
+        </w:rPr>
+        <w:t xml:space="preserve">klasser. </w:t>
       </w:r>
     </w:p>
     <w:p>
@@ -1703,21 +1752,77 @@
           <w:sz w:val="24"/>
           <w:szCs w:val="24"/>
         </w:rPr>
-        <w:t xml:space="preserve"> in, er softwaredesignet ændret fra blæksprutte til pipeline design. Den primære grund til dette</w:t>
-      </w:r>
-      <w:r>
-        <w:rPr>
-          <w:sz w:val="24"/>
-          <w:szCs w:val="24"/>
-        </w:rPr>
-        <w:t xml:space="preserve">, er at det er nemmere at fejlfinde i forhold til integrationstest, og generelt set nemmere at udføre en integrationstest. </w:t>
-      </w:r>
-      <w:r>
-        <w:rPr>
-          <w:sz w:val="24"/>
-          <w:szCs w:val="24"/>
-        </w:rPr>
-        <w:t>Af den grund interager alle underklasser nu via events</w:t>
+        <w:t xml:space="preserve"> in, er softwaredesignet ændret fra blæksprutte </w:t>
+      </w:r>
+      <w:r>
+        <w:rPr>
+          <w:sz w:val="24"/>
+          <w:szCs w:val="24"/>
+        </w:rPr>
+        <w:t xml:space="preserve">design </w:t>
+      </w:r>
+      <w:r>
+        <w:rPr>
+          <w:sz w:val="24"/>
+          <w:szCs w:val="24"/>
+        </w:rPr>
+        <w:t>til pipeline design. Den primære grund til dette</w:t>
+      </w:r>
+      <w:r>
+        <w:rPr>
+          <w:sz w:val="24"/>
+          <w:szCs w:val="24"/>
+        </w:rPr>
+        <w:t xml:space="preserve"> er</w:t>
+      </w:r>
+      <w:r>
+        <w:rPr>
+          <w:sz w:val="24"/>
+          <w:szCs w:val="24"/>
+        </w:rPr>
+        <w:t>,</w:t>
+      </w:r>
+      <w:r>
+        <w:rPr>
+          <w:sz w:val="24"/>
+          <w:szCs w:val="24"/>
+        </w:rPr>
+        <w:t xml:space="preserve"> at det er nemmere at fejlfinde i forhold til integrationstest, og generelt set </w:t>
+      </w:r>
+      <w:r>
+        <w:rPr>
+          <w:sz w:val="24"/>
+          <w:szCs w:val="24"/>
+        </w:rPr>
+        <w:t xml:space="preserve">er det </w:t>
+      </w:r>
+      <w:r>
+        <w:rPr>
+          <w:sz w:val="24"/>
+          <w:szCs w:val="24"/>
+        </w:rPr>
+        <w:t xml:space="preserve">nemmere at udføre en integrationstest. </w:t>
+      </w:r>
+      <w:r>
+        <w:rPr>
+          <w:sz w:val="24"/>
+          <w:szCs w:val="24"/>
+        </w:rPr>
+        <w:t>Af den grund interager</w:t>
+      </w:r>
+      <w:r>
+        <w:rPr>
+          <w:sz w:val="24"/>
+          <w:szCs w:val="24"/>
+        </w:rPr>
+        <w:t>er</w:t>
+      </w:r>
+      <w:r>
+        <w:rPr>
+          <w:sz w:val="24"/>
+          <w:szCs w:val="24"/>
+        </w:rPr>
+        <w:t xml:space="preserve"> alle underklasser nu via events</w:t>
       </w:r>
       <w:r>
         <w:rPr>
@@ -1731,7 +1836,21 @@
           <w:sz w:val="24"/>
           <w:szCs w:val="24"/>
         </w:rPr>
-        <w:t xml:space="preserve"> I den forbindelse er både klassediagrammet og sekvensdiagrammet til at stemme overens med det nye softwaredesign. Her ses det først og fremmest på kla</w:t>
+        <w:t xml:space="preserve"> I den forbindelse er både klassediagrammet og sekvensdiagrammet </w:t>
+      </w:r>
+      <w:r>
+        <w:rPr>
+          <w:sz w:val="24"/>
+          <w:szCs w:val="24"/>
+        </w:rPr>
+        <w:t xml:space="preserve">ændret </w:t>
+      </w:r>
+      <w:r>
+        <w:rPr>
+          <w:sz w:val="24"/>
+          <w:szCs w:val="24"/>
+        </w:rPr>
+        <w:t>til at stemme overens med det nye softwaredesign. Her ses det først og fremmest på kla</w:t>
       </w:r>
       <w:r>
         <w:rPr>
@@ -1834,7 +1953,49 @@
           <w:sz w:val="24"/>
           <w:szCs w:val="24"/>
         </w:rPr>
-        <w:t xml:space="preserve">Dermed kan vi under integrationstesten nemt se hvor det på sekvenslinjen det går galt. </w:t>
+        <w:t>Dermed kan vi under integrationstesten nemt se</w:t>
+      </w:r>
+      <w:r>
+        <w:rPr>
+          <w:sz w:val="24"/>
+          <w:szCs w:val="24"/>
+        </w:rPr>
+        <w:t>,</w:t>
+      </w:r>
+      <w:r>
+        <w:rPr>
+          <w:sz w:val="24"/>
+          <w:szCs w:val="24"/>
+        </w:rPr>
+        <w:t xml:space="preserve"> hvor det </w:t>
+      </w:r>
+      <w:r>
+        <w:rPr>
+          <w:sz w:val="24"/>
+          <w:szCs w:val="24"/>
+        </w:rPr>
+        <w:t xml:space="preserve">er </w:t>
+      </w:r>
+      <w:r>
+        <w:rPr>
+          <w:sz w:val="24"/>
+          <w:szCs w:val="24"/>
+        </w:rPr>
+        <w:t>på sekvenslinjen</w:t>
+      </w:r>
+      <w:r>
+        <w:rPr>
+          <w:sz w:val="24"/>
+          <w:szCs w:val="24"/>
+        </w:rPr>
+        <w:t>,</w:t>
+      </w:r>
+      <w:r>
+        <w:rPr>
+          <w:sz w:val="24"/>
+          <w:szCs w:val="24"/>
+        </w:rPr>
+        <w:t xml:space="preserve"> det går galt. </w:t>
       </w:r>
     </w:p>
     <w:p>
@@ -1852,7 +2013,7 @@
           <w:szCs w:val="24"/>
         </w:rPr>
         <w:drawing>
-          <wp:inline distT="0" distB="0" distL="0" distR="0" wp14:anchorId="5D057BAD" wp14:editId="1A942461">
+          <wp:inline distT="0" distB="0" distL="0" distR="0" wp14:anchorId="5D057BAD" wp14:editId="7BB102FF">
             <wp:extent cx="6120130" cy="3115702"/>
             <wp:effectExtent l="0" t="0" r="0" b="8890"/>
             <wp:docPr id="3" name="Billede 3"/>
@@ -1991,7 +2152,21 @@
           <w:sz w:val="24"/>
           <w:szCs w:val="24"/>
         </w:rPr>
-        <w:t xml:space="preserve">Her ses det at eventet opstår fra </w:t>
+        <w:t>Her ses det</w:t>
+      </w:r>
+      <w:r>
+        <w:rPr>
+          <w:sz w:val="24"/>
+          <w:szCs w:val="24"/>
+        </w:rPr>
+        <w:t>,</w:t>
+      </w:r>
+      <w:r>
+        <w:rPr>
+          <w:sz w:val="24"/>
+          <w:szCs w:val="24"/>
+        </w:rPr>
+        <w:t xml:space="preserve"> at eventet opstår fra </w:t>
       </w:r>
       <w:proofErr w:type="spellStart"/>
       <w:r>
@@ -2354,6 +2529,29 @@
           <w:szCs w:val="24"/>
         </w:rPr>
         <w:t xml:space="preserve"> fordi vi netop fik testet systemet hele tiden. Vi blev også opmærksomme på, hvis der mangel på tests ved hjælp af CI.</w:t>
+      </w:r>
+      <w:r>
+        <w:rPr>
+          <w:sz w:val="24"/>
+          <w:szCs w:val="24"/>
+        </w:rPr>
+        <w:t xml:space="preserve"> Da vi besluttede at ændre vores softwaredesign til pipeline design, gjorde vi det også i fællesskab, </w:t>
+      </w:r>
+      <w:proofErr w:type="gramStart"/>
+      <w:r>
+        <w:rPr>
+          <w:sz w:val="24"/>
+          <w:szCs w:val="24"/>
+        </w:rPr>
+        <w:t>således at</w:t>
+      </w:r>
+      <w:proofErr w:type="gramEnd"/>
+      <w:r>
+        <w:rPr>
+          <w:sz w:val="24"/>
+          <w:szCs w:val="24"/>
+        </w:rPr>
+        <w:t xml:space="preserve"> alle var enige om designet, og derfra kunne vi implementere de nye krav og tests, som der skulle bruges. </w:t>
       </w:r>
     </w:p>
     <w:p>
@@ -3169,8 +3367,6 @@
         </w:rPr>
         <w:t xml:space="preserve">da programmet ikke kan se forskel på hvad der er relevant at teste og hvad der ikke er. </w:t>
       </w:r>
-      <w:bookmarkStart w:id="0" w:name="_GoBack"/>
-      <w:bookmarkEnd w:id="0"/>
     </w:p>
     <w:p>
       <w:pPr>
@@ -3246,12 +3442,12 @@
         <w:rPr>
           <w:sz w:val="24"/>
         </w:rPr>
-      </w:r>
-      <w:r>
-        <w:rPr>
-          <w:sz w:val="24"/>
-        </w:rPr>
         <w:instrText xml:space="preserve"> \* MERGEFORMAT </w:instrText>
+      </w:r>
+      <w:r>
+        <w:rPr>
+          <w:sz w:val="24"/>
+        </w:rPr>
       </w:r>
       <w:r>
         <w:rPr>
@@ -3573,12 +3769,12 @@
         <w:rPr>
           <w:sz w:val="24"/>
         </w:rPr>
-      </w:r>
-      <w:r>
-        <w:rPr>
-          <w:sz w:val="24"/>
-        </w:rPr>
         <w:instrText xml:space="preserve"> \* MERGEFORMAT </w:instrText>
+      </w:r>
+      <w:r>
+        <w:rPr>
+          <w:sz w:val="24"/>
+        </w:rPr>
       </w:r>
       <w:r>
         <w:rPr>
@@ -3703,7 +3899,7 @@
           <w:lang w:val="en-US"/>
         </w:rPr>
       </w:pPr>
-      <w:bookmarkStart w:id="1" w:name="_Ref530468327"/>
+      <w:bookmarkStart w:id="0" w:name="_Ref530468327"/>
       <w:proofErr w:type="spellStart"/>
       <w:r>
         <w:rPr>
@@ -3740,7 +3936,7 @@
       <w:r>
         <w:fldChar w:fldCharType="end"/>
       </w:r>
-      <w:bookmarkEnd w:id="1"/>
+      <w:bookmarkEnd w:id="0"/>
       <w:r>
         <w:rPr>
           <w:lang w:val="en-US"/>
@@ -3862,7 +4058,19 @@
         <w:rPr>
           <w:sz w:val="24"/>
         </w:rPr>
-        <w:t xml:space="preserve"> up er blevet brugt er at </w:t>
+        <w:t xml:space="preserve"> up er blevet brugt er</w:t>
+      </w:r>
+      <w:r>
+        <w:rPr>
+          <w:sz w:val="24"/>
+        </w:rPr>
+        <w:t>,</w:t>
+      </w:r>
+      <w:r>
+        <w:rPr>
+          <w:sz w:val="24"/>
+        </w:rPr>
+        <w:t xml:space="preserve"> at </w:t>
       </w:r>
       <w:r>
         <w:rPr>
@@ -3874,7 +4082,19 @@
         <w:rPr>
           <w:sz w:val="24"/>
         </w:rPr>
-        <w:t>strategien for at gribe en integrationstest an udgør at vi n</w:t>
+        <w:t>strategien for at gribe en integrationstest an udgør</w:t>
+      </w:r>
+      <w:r>
+        <w:rPr>
+          <w:sz w:val="24"/>
+        </w:rPr>
+        <w:t>,</w:t>
+      </w:r>
+      <w:r>
+        <w:rPr>
+          <w:sz w:val="24"/>
+        </w:rPr>
+        <w:t xml:space="preserve"> at vi n</w:t>
       </w:r>
       <w:r>
         <w:rPr>
@@ -3924,7 +4144,19 @@
         <w:rPr>
           <w:sz w:val="24"/>
         </w:rPr>
-        <w:t xml:space="preserve"> del services der skal tjekkes fra bunden. </w:t>
+        <w:t xml:space="preserve"> del services</w:t>
+      </w:r>
+      <w:r>
+        <w:rPr>
+          <w:sz w:val="24"/>
+        </w:rPr>
+        <w:t>,</w:t>
+      </w:r>
+      <w:r>
+        <w:rPr>
+          <w:sz w:val="24"/>
+        </w:rPr>
+        <w:t xml:space="preserve"> der skal tjekkes fra bunden. </w:t>
       </w:r>
       <w:r>
         <w:rPr>
@@ -3962,7 +4194,13 @@
         <w:rPr>
           <w:sz w:val="24"/>
         </w:rPr>
-        <w:t xml:space="preserve"> up. </w:t>
+        <w:t xml:space="preserve"> up</w:t>
+      </w:r>
+      <w:r>
+        <w:rPr>
+          <w:sz w:val="24"/>
+        </w:rPr>
+        <w:t>, og det virkede også godt.</w:t>
       </w:r>
       <w:r>
         <w:rPr>
@@ -3992,17 +4230,17 @@
         <w:rPr>
           <w:sz w:val="24"/>
         </w:rPr>
-      </w:r>
-      <w:r>
-        <w:rPr>
-          <w:sz w:val="24"/>
-        </w:rPr>
         <w:instrText xml:space="preserve"> \* MERGEFORMAT </w:instrText>
       </w:r>
       <w:r>
         <w:rPr>
           <w:sz w:val="24"/>
         </w:rPr>
+      </w:r>
+      <w:r>
+        <w:rPr>
+          <w:sz w:val="24"/>
+        </w:rPr>
         <w:fldChar w:fldCharType="separate"/>
       </w:r>
       <w:r>
@@ -4044,73 +4282,61 @@
         </w:rPr>
         <w:t xml:space="preserve"> </w:t>
       </w:r>
-      <w:proofErr w:type="spellStart"/>
-      <w:r>
-        <w:rPr>
-          <w:sz w:val="24"/>
-        </w:rPr>
-        <w:t>CalculateVelocity</w:t>
-      </w:r>
-      <w:proofErr w:type="spellEnd"/>
-      <w:r>
-        <w:rPr>
-          <w:sz w:val="24"/>
-        </w:rPr>
-        <w:t xml:space="preserve">. Dermed er de andre </w:t>
-      </w:r>
-      <w:r>
-        <w:rPr>
-          <w:sz w:val="24"/>
-        </w:rPr>
-        <w:t xml:space="preserve">klasser stubbe, da de også afhænger af </w:t>
-      </w:r>
-      <w:proofErr w:type="spellStart"/>
-      <w:r>
-        <w:rPr>
-          <w:sz w:val="24"/>
-        </w:rPr>
-        <w:t>TrackHandler</w:t>
-      </w:r>
-      <w:proofErr w:type="spellEnd"/>
-      <w:r>
-        <w:rPr>
-          <w:sz w:val="24"/>
-        </w:rPr>
-        <w:t xml:space="preserve">, som ses det på </w:t>
-      </w:r>
-      <w:proofErr w:type="spellStart"/>
-      <w:r>
-        <w:rPr>
-          <w:sz w:val="24"/>
-        </w:rPr>
-        <w:t>dependecy</w:t>
-      </w:r>
-      <w:proofErr w:type="spellEnd"/>
+      <w:r>
+        <w:rPr>
+          <w:sz w:val="24"/>
+        </w:rPr>
+        <w:t>og de fire underklasser til denne, ligesom det ses på figur 3.</w:t>
+      </w:r>
       <w:r>
         <w:rPr>
           <w:sz w:val="24"/>
         </w:rPr>
         <w:t xml:space="preserve"> </w:t>
       </w:r>
-      <w:proofErr w:type="spellStart"/>
-      <w:r>
-        <w:rPr>
-          <w:sz w:val="24"/>
-        </w:rPr>
-        <w:t>tree</w:t>
-      </w:r>
-      <w:proofErr w:type="spellEnd"/>
-      <w:r>
-        <w:rPr>
-          <w:sz w:val="24"/>
-        </w:rPr>
-        <w:t xml:space="preserve">. </w:t>
-      </w:r>
-      <w:r>
-        <w:rPr>
-          <w:sz w:val="24"/>
-        </w:rPr>
-        <w:t xml:space="preserve">Således fortsætter integrationstesten. </w:t>
+      <w:r>
+        <w:rPr>
+          <w:sz w:val="24"/>
+        </w:rPr>
+        <w:t xml:space="preserve">I denne integrationstest er </w:t>
+      </w:r>
+      <w:proofErr w:type="spellStart"/>
+      <w:r>
+        <w:rPr>
+          <w:sz w:val="24"/>
+        </w:rPr>
+        <w:t>Decoder</w:t>
+      </w:r>
+      <w:proofErr w:type="spellEnd"/>
+      <w:r>
+        <w:rPr>
+          <w:sz w:val="24"/>
+        </w:rPr>
+        <w:t xml:space="preserve"> en stub</w:t>
+      </w:r>
+      <w:r>
+        <w:rPr>
+          <w:sz w:val="24"/>
+        </w:rPr>
+        <w:t xml:space="preserve"> </w:t>
+      </w:r>
+      <w:r>
+        <w:rPr>
+          <w:sz w:val="24"/>
+        </w:rPr>
+        <w:t xml:space="preserve">og det er dens integration med de andre fire klasser, som der testes. </w:t>
+      </w:r>
+      <w:r>
+        <w:rPr>
+          <w:sz w:val="24"/>
+        </w:rPr>
+        <w:t>Dette</w:t>
+      </w:r>
+      <w:r>
+        <w:rPr>
+          <w:sz w:val="24"/>
+        </w:rPr>
+        <w:t xml:space="preserve"> er det første step. </w:t>
       </w:r>
     </w:p>
     <w:p>
@@ -4122,8 +4348,8 @@
           <w:noProof/>
         </w:rPr>
         <w:drawing>
-          <wp:inline distT="0" distB="0" distL="0" distR="0" wp14:anchorId="40DD37CF" wp14:editId="5749F691">
-            <wp:extent cx="6120130" cy="939165"/>
+          <wp:inline distT="0" distB="0" distL="0" distR="0" wp14:anchorId="40DD37CF" wp14:editId="12E0E871">
+            <wp:extent cx="6120130" cy="540905"/>
             <wp:effectExtent l="0" t="0" r="0" b="0"/>
             <wp:docPr id="4" name="Billede 4"/>
             <wp:cNvGraphicFramePr>
@@ -4137,7 +4363,13 @@
                     <pic:cNvPicPr/>
                   </pic:nvPicPr>
                   <pic:blipFill>
-                    <a:blip r:embed="rId18"/>
+                    <a:blip r:embed="rId18">
+                      <a:extLst>
+                        <a:ext uri="{28A0092B-C50C-407E-A947-70E740481C1C}">
+                          <a14:useLocalDpi xmlns:a14="http://schemas.microsoft.com/office/drawing/2010/main" val="0"/>
+                        </a:ext>
+                      </a:extLst>
+                    </a:blip>
                     <a:stretch>
                       <a:fillRect/>
                     </a:stretch>
@@ -4145,7 +4377,7 @@
                   <pic:spPr>
                     <a:xfrm>
                       <a:off x="0" y="0"/>
-                      <a:ext cx="6120130" cy="939165"/>
+                      <a:ext cx="6120130" cy="540905"/>
                     </a:xfrm>
                     <a:prstGeom prst="rect">
                       <a:avLst/>
@@ -4162,7 +4394,7 @@
       <w:pPr>
         <w:pStyle w:val="Billedtekst"/>
       </w:pPr>
-      <w:bookmarkStart w:id="2" w:name="_Ref530471282"/>
+      <w:bookmarkStart w:id="1" w:name="_Ref530471282"/>
       <w:r>
         <w:t xml:space="preserve">Figur </w:t>
       </w:r>
@@ -4196,7 +4428,7 @@
         </w:rPr>
         <w:fldChar w:fldCharType="end"/>
       </w:r>
-      <w:bookmarkEnd w:id="2"/>
+      <w:bookmarkEnd w:id="1"/>
       <w:r>
         <w:t xml:space="preserve"> - integrationsplan</w:t>
       </w:r>
@@ -4208,127 +4440,24 @@
     </w:p>
     <w:p>
       <w:pPr>
-        <w:pStyle w:val="Overskrift1"/>
+        <w:rPr>
+          <w:rFonts w:asciiTheme="majorHAnsi" w:eastAsiaTheme="majorEastAsia" w:hAnsiTheme="majorHAnsi" w:cstheme="majorBidi"/>
+          <w:color w:val="2F5496" w:themeColor="accent1" w:themeShade="BF"/>
+          <w:sz w:val="32"/>
+          <w:szCs w:val="32"/>
+        </w:rPr>
       </w:pPr>
       <w:r>
-        <w:t>Konklusion</w:t>
+        <w:br w:type="page"/>
       </w:r>
     </w:p>
     <w:p>
       <w:pPr>
-        <w:rPr>
-          <w:sz w:val="24"/>
-        </w:rPr>
+        <w:pStyle w:val="Overskrift1"/>
       </w:pPr>
       <w:r>
-        <w:rPr>
-          <w:sz w:val="24"/>
-        </w:rPr>
-        <w:t xml:space="preserve">Der er i forlængelse af tidligere </w:t>
-      </w:r>
-      <w:proofErr w:type="spellStart"/>
-      <w:r>
-        <w:rPr>
-          <w:sz w:val="24"/>
-        </w:rPr>
-        <w:t>hand</w:t>
-      </w:r>
-      <w:proofErr w:type="spellEnd"/>
-      <w:r>
-        <w:rPr>
-          <w:sz w:val="24"/>
-        </w:rPr>
-        <w:t xml:space="preserve"> in </w:t>
-      </w:r>
-      <w:r>
-        <w:rPr>
-          <w:sz w:val="24"/>
-        </w:rPr>
-        <w:t xml:space="preserve">blevet implementeret de resterende metoder og krav til systemet, samtidig med at alle unit test vedligeholdes. </w:t>
-      </w:r>
-      <w:r>
-        <w:rPr>
-          <w:sz w:val="24"/>
-        </w:rPr>
-        <w:t xml:space="preserve">Der er blevet brugt forskellige testmetoder til at få testet systemet ordentligt og herefter brugt </w:t>
-      </w:r>
-      <w:proofErr w:type="spellStart"/>
-      <w:r>
-        <w:rPr>
-          <w:sz w:val="24"/>
-        </w:rPr>
-        <w:t>continuous</w:t>
-      </w:r>
-      <w:proofErr w:type="spellEnd"/>
-      <w:r>
-        <w:rPr>
-          <w:sz w:val="24"/>
-        </w:rPr>
-        <w:t xml:space="preserve"> integration således at systemet blev testet hele tiden</w:t>
-      </w:r>
-      <w:r>
-        <w:rPr>
-          <w:sz w:val="24"/>
-        </w:rPr>
-        <w:t xml:space="preserve"> undervejs. </w:t>
-      </w:r>
-      <w:r>
-        <w:rPr>
-          <w:sz w:val="24"/>
-        </w:rPr>
-        <w:t xml:space="preserve">Der er blevet forsøgt at få en god opfyldelse af </w:t>
-      </w:r>
-      <w:proofErr w:type="spellStart"/>
-      <w:r>
-        <w:rPr>
-          <w:sz w:val="24"/>
-        </w:rPr>
-        <w:t>coverage</w:t>
-      </w:r>
-      <w:proofErr w:type="spellEnd"/>
-      <w:r>
-        <w:rPr>
-          <w:sz w:val="24"/>
-        </w:rPr>
-        <w:t xml:space="preserve"> rapporten og dette har ført til et godt stykke arbejde.</w:t>
-      </w:r>
-      <w:r>
-        <w:rPr>
-          <w:sz w:val="24"/>
-        </w:rPr>
-        <w:t xml:space="preserve"> </w:t>
-      </w:r>
-      <w:r>
-        <w:rPr>
-          <w:sz w:val="24"/>
-        </w:rPr>
-        <w:t>Dog er der som sagt nogle test hvor der er udført manuelle test</w:t>
-      </w:r>
-      <w:r>
-        <w:rPr>
-          <w:sz w:val="24"/>
-        </w:rPr>
-        <w:t xml:space="preserve">, hvilket naturligvis påvirker test </w:t>
-      </w:r>
-      <w:proofErr w:type="spellStart"/>
-      <w:r>
-        <w:rPr>
-          <w:sz w:val="24"/>
-        </w:rPr>
-        <w:t>coverage</w:t>
-      </w:r>
-      <w:proofErr w:type="spellEnd"/>
-      <w:r>
-        <w:rPr>
-          <w:sz w:val="24"/>
-        </w:rPr>
-        <w:t xml:space="preserve">, men dog ikke med en betydelig procent. </w:t>
-      </w:r>
-      <w:r>
-        <w:rPr>
-          <w:sz w:val="24"/>
-        </w:rPr>
-        <w:t xml:space="preserve">Til sidst er der udarbejdet en integrationstest for at teste om alle klasserne kan interager med hinanden på korrekt vis. </w:t>
+        <w:lastRenderedPageBreak/>
+        <w:t>Konklusion</w:t>
       </w:r>
     </w:p>
     <w:p>
@@ -4337,6 +4466,111 @@
           <w:sz w:val="24"/>
         </w:rPr>
       </w:pPr>
+      <w:r>
+        <w:rPr>
+          <w:sz w:val="24"/>
+        </w:rPr>
+        <w:t xml:space="preserve">Der er i forlængelse af tidligere </w:t>
+      </w:r>
+      <w:r>
+        <w:rPr>
+          <w:sz w:val="24"/>
+        </w:rPr>
+        <w:t xml:space="preserve">aflevering </w:t>
+      </w:r>
+      <w:r>
+        <w:rPr>
+          <w:sz w:val="24"/>
+        </w:rPr>
+        <w:t xml:space="preserve">blevet implementeret de resterende metoder og krav til systemet, samtidig med at alle unit test vedligeholdes. </w:t>
+      </w:r>
+      <w:r>
+        <w:rPr>
+          <w:sz w:val="24"/>
+        </w:rPr>
+        <w:t xml:space="preserve">Der er blevet brugt forskellige testmetoder til at få testet systemet ordentligt og herefter brugt </w:t>
+      </w:r>
+      <w:proofErr w:type="spellStart"/>
+      <w:r>
+        <w:rPr>
+          <w:sz w:val="24"/>
+        </w:rPr>
+        <w:t>continuous</w:t>
+      </w:r>
+      <w:proofErr w:type="spellEnd"/>
+      <w:r>
+        <w:rPr>
+          <w:sz w:val="24"/>
+        </w:rPr>
+        <w:t xml:space="preserve"> integration således at systemet blev testet hele tiden</w:t>
+      </w:r>
+      <w:r>
+        <w:rPr>
+          <w:sz w:val="24"/>
+        </w:rPr>
+        <w:t xml:space="preserve"> undervejs. </w:t>
+      </w:r>
+      <w:r>
+        <w:rPr>
+          <w:sz w:val="24"/>
+        </w:rPr>
+        <w:t xml:space="preserve">Der er blevet forsøgt at få en god opfyldelse af </w:t>
+      </w:r>
+      <w:proofErr w:type="spellStart"/>
+      <w:r>
+        <w:rPr>
+          <w:sz w:val="24"/>
+        </w:rPr>
+        <w:t>coverage</w:t>
+      </w:r>
+      <w:proofErr w:type="spellEnd"/>
+      <w:r>
+        <w:rPr>
+          <w:sz w:val="24"/>
+        </w:rPr>
+        <w:t xml:space="preserve"> rapporten og dette har ført til et godt stykke arbejde.</w:t>
+      </w:r>
+      <w:r>
+        <w:rPr>
+          <w:sz w:val="24"/>
+        </w:rPr>
+        <w:t xml:space="preserve"> Dog er der som sagt nogle test hvor der er udført manuelle test</w:t>
+      </w:r>
+      <w:r>
+        <w:rPr>
+          <w:sz w:val="24"/>
+        </w:rPr>
+        <w:t xml:space="preserve">, hvilket naturligvis påvirker test </w:t>
+      </w:r>
+      <w:proofErr w:type="spellStart"/>
+      <w:r>
+        <w:rPr>
+          <w:sz w:val="24"/>
+        </w:rPr>
+        <w:t>coverage</w:t>
+      </w:r>
+      <w:proofErr w:type="spellEnd"/>
+      <w:r>
+        <w:rPr>
+          <w:sz w:val="24"/>
+        </w:rPr>
+        <w:t xml:space="preserve">, men dog ikke med en betydelig procent. </w:t>
+      </w:r>
+      <w:r>
+        <w:rPr>
+          <w:sz w:val="24"/>
+        </w:rPr>
+        <w:t xml:space="preserve">Til sidst er der udarbejdet en integrationstest for at teste om alle klasserne kan interager med hinanden på korrekt vis. </w:t>
+      </w:r>
+    </w:p>
+    <w:p>
+      <w:pPr>
+        <w:rPr>
+          <w:sz w:val="24"/>
+        </w:rPr>
+      </w:pPr>
+      <w:bookmarkStart w:id="2" w:name="_GoBack"/>
+      <w:bookmarkEnd w:id="2"/>
     </w:p>
     <w:p>
       <w:pPr>
@@ -5519,7 +5753,7 @@
 </file>
 
 <file path=customXml/itemProps1.xml><?xml version="1.0" encoding="utf-8"?>
-<ds:datastoreItem xmlns:ds="http://schemas.openxmlformats.org/officeDocument/2006/customXml" ds:itemID="{70B0A4CE-442D-49B8-BFE1-EF2BD71E6E4B}">
+<ds:datastoreItem xmlns:ds="http://schemas.openxmlformats.org/officeDocument/2006/customXml" ds:itemID="{7BE70489-742F-40F3-8785-44DF446E55CC}">
   <ds:schemaRefs>
     <ds:schemaRef ds:uri="http://schemas.openxmlformats.org/officeDocument/2006/bibliography"/>
   </ds:schemaRefs>

</xml_diff>